<commit_message>
Se realiza cambio breve en el contenido
Se modifica sección de responsables
</commit_message>
<xml_diff>
--- a/Fase 1/Evidencias Grupales/1.5_GuiaEstudiante_Fase 1_Definicion Proyecto APT (Español).docx
+++ b/Fase 1/Evidencias Grupales/1.5_GuiaEstudiante_Fase 1_Definicion Proyecto APT (Español).docx
@@ -19,7 +19,7 @@
               <wp:anchor allowOverlap="1" behindDoc="0" distB="0" distT="0" distL="114300" distR="114300" hidden="0" layoutInCell="1" locked="0" relativeHeight="0" simplePos="0">
                 <wp:simplePos x="0" y="0"/>
                 <wp:positionH relativeFrom="column">
-                  <wp:posOffset>-431799</wp:posOffset>
+                  <wp:posOffset>-419099</wp:posOffset>
                 </wp:positionH>
                 <wp:positionV relativeFrom="paragraph">
                   <wp:posOffset>25400</wp:posOffset>
@@ -27,7 +27,7 @@
                 <wp:extent cx="6580505" cy="1486535"/>
                 <wp:effectExtent b="0" l="0" r="0" t="0"/>
                 <wp:wrapNone/>
-                <wp:docPr id="48" name=""/>
+                <wp:docPr id="50" name=""/>
                 <a:graphic>
                   <a:graphicData uri="http://schemas.microsoft.com/office/word/2010/wordprocessingGroup">
                     <wpg:wgp>
@@ -46,8 +46,8 @@
                           <a:xfrm>
                             <a:off x="2055748" y="3036733"/>
                             <a:ext cx="6580505" cy="1486535"/>
-                            <a:chOff x="0" y="0"/>
-                            <a:chExt cx="5903463" cy="1486894"/>
+                            <a:chOff x="2055725" y="3036725"/>
+                            <a:chExt cx="6580550" cy="1486550"/>
                           </a:xfrm>
                         </wpg:grpSpPr>
                         <wps:wsp>
@@ -55,8 +55,8 @@
                           <wps:cNvPr id="3" name="Shape 3"/>
                           <wps:spPr>
                             <a:xfrm>
-                              <a:off x="0" y="0"/>
-                              <a:ext cx="5903450" cy="1486875"/>
+                              <a:off x="2055725" y="3036725"/>
+                              <a:ext cx="6580550" cy="1486550"/>
                             </a:xfrm>
                             <a:prstGeom prst="rect">
                               <a:avLst/>
@@ -82,138 +82,181 @@
                             <a:noAutofit/>
                           </wps:bodyPr>
                         </wps:wsp>
-                        <wps:wsp>
-                          <wps:cNvSpPr/>
-                          <wps:cNvPr id="4" name="Shape 4"/>
-                          <wps:spPr>
+                        <wpg:grpSp>
+                          <wpg:cNvGrpSpPr/>
+                          <wpg:grpSpPr>
                             <a:xfrm>
-                              <a:off x="1024758" y="239160"/>
-                              <a:ext cx="4878705" cy="1236313"/>
+                              <a:off x="2055748" y="3036733"/>
+                              <a:ext cx="6580505" cy="1486535"/>
+                              <a:chOff x="0" y="0"/>
+                              <a:chExt cx="5903463" cy="1486894"/>
                             </a:xfrm>
-                            <a:prstGeom prst="rect">
-                              <a:avLst/>
-                            </a:prstGeom>
-                            <a:noFill/>
-                            <a:ln>
+                          </wpg:grpSpPr>
+                          <wps:wsp>
+                            <wps:cNvSpPr/>
+                            <wps:cNvPr id="5" name="Shape 5"/>
+                            <wps:spPr>
+                              <a:xfrm>
+                                <a:off x="0" y="0"/>
+                                <a:ext cx="5903450" cy="1486875"/>
+                              </a:xfrm>
+                              <a:prstGeom prst="rect">
+                                <a:avLst/>
+                              </a:prstGeom>
                               <a:noFill/>
-                            </a:ln>
-                          </wps:spPr>
-                          <wps:txbx>
-                            <w:txbxContent>
-                              <w:p>
-                                <w:pPr>
-                                  <w:spacing w:after="0" w:before="0" w:line="240"/>
-                                  <w:ind w:left="0" w:right="0" w:firstLine="0"/>
-                                  <w:jc w:val="left"/>
-                                  <w:textDirection w:val="btLr"/>
-                                </w:pPr>
-                              </w:p>
-                              <w:p>
-                                <w:pPr>
-                                  <w:spacing w:after="0" w:before="0" w:line="240"/>
-                                  <w:ind w:left="0" w:right="0" w:firstLine="0"/>
-                                  <w:jc w:val="left"/>
-                                  <w:textDirection w:val="btLr"/>
-                                </w:pPr>
-                                <w:r>
-                                  <w:rPr>
-                                    <w:rFonts w:ascii="Calibri" w:cs="Calibri" w:eastAsia="Calibri" w:hAnsi="Calibri"/>
-                                    <w:b w:val="1"/>
-                                    <w:i w:val="0"/>
-                                    <w:smallCaps w:val="0"/>
-                                    <w:strike w:val="0"/>
-                                    <w:color w:val="ff0000"/>
-                                    <w:sz w:val="48"/>
-                                    <w:vertAlign w:val="baseline"/>
-                                  </w:rPr>
-                                </w:r>
-                                <w:r>
-                                  <w:rPr>
-                                    <w:rFonts w:ascii="Calibri" w:cs="Calibri" w:eastAsia="Calibri" w:hAnsi="Calibri"/>
-                                    <w:b w:val="1"/>
-                                    <w:i w:val="0"/>
-                                    <w:smallCaps w:val="0"/>
-                                    <w:strike w:val="0"/>
-                                    <w:color w:val="1f3864"/>
-                                    <w:sz w:val="48"/>
-                                    <w:vertAlign w:val="baseline"/>
-                                  </w:rPr>
-                                  <w:t xml:space="preserve">Guía1. Definición Proyecto APT </w:t>
-                                </w:r>
-                              </w:p>
-                              <w:p>
-                                <w:pPr>
-                                  <w:spacing w:after="0" w:before="0" w:line="240"/>
-                                  <w:ind w:left="0" w:right="0" w:firstLine="0"/>
-                                  <w:jc w:val="left"/>
-                                  <w:textDirection w:val="btLr"/>
-                                </w:pPr>
-                                <w:r>
-                                  <w:rPr>
-                                    <w:rFonts w:ascii="Calibri" w:cs="Calibri" w:eastAsia="Calibri" w:hAnsi="Calibri"/>
-                                    <w:b w:val="1"/>
-                                    <w:i w:val="0"/>
-                                    <w:smallCaps w:val="0"/>
-                                    <w:strike w:val="0"/>
-                                    <w:color w:val="1f3864"/>
-                                    <w:sz w:val="48"/>
-                                    <w:vertAlign w:val="baseline"/>
-                                  </w:rPr>
-                                </w:r>
-                                <w:r>
-                                  <w:rPr>
-                                    <w:rFonts w:ascii="Calibri" w:cs="Calibri" w:eastAsia="Calibri" w:hAnsi="Calibri"/>
-                                    <w:b w:val="1"/>
-                                    <w:i w:val="0"/>
-                                    <w:smallCaps w:val="0"/>
-                                    <w:strike w:val="0"/>
-                                    <w:color w:val="1f3864"/>
-                                    <w:sz w:val="48"/>
-                                    <w:vertAlign w:val="baseline"/>
-                                  </w:rPr>
-                                  <w:t xml:space="preserve">Asignatura Capstone</w:t>
-                                </w:r>
-                              </w:p>
-                            </w:txbxContent>
-                          </wps:txbx>
-                          <wps:bodyPr anchorCtr="0" anchor="t" bIns="45700" lIns="91425" spcFirstLastPara="1" rIns="91425" wrap="square" tIns="45700">
-                            <a:noAutofit/>
-                          </wps:bodyPr>
-                        </wps:wsp>
-                        <wps:wsp>
-                          <wps:cNvSpPr/>
-                          <wps:cNvPr id="5" name="Shape 5"/>
-                          <wps:spPr>
-                            <a:xfrm>
-                              <a:off x="0" y="0"/>
-                              <a:ext cx="993140" cy="1486894"/>
-                            </a:xfrm>
-                            <a:prstGeom prst="rect">
-                              <a:avLst/>
-                            </a:prstGeom>
-                            <a:solidFill>
-                              <a:srgbClr val="1F3864"/>
-                            </a:solidFill>
-                            <a:ln>
+                              <a:ln>
+                                <a:noFill/>
+                              </a:ln>
+                            </wps:spPr>
+                            <wps:txbx>
+                              <w:txbxContent>
+                                <w:p>
+                                  <w:pPr>
+                                    <w:spacing w:after="0" w:before="0" w:line="240"/>
+                                    <w:ind w:left="0" w:right="0" w:firstLine="0"/>
+                                    <w:jc w:val="left"/>
+                                    <w:textDirection w:val="btLr"/>
+                                  </w:pPr>
+                                </w:p>
+                              </w:txbxContent>
+                            </wps:txbx>
+                            <wps:bodyPr anchorCtr="0" anchor="ctr" bIns="91425" lIns="91425" spcFirstLastPara="1" rIns="91425" wrap="square" tIns="91425">
+                              <a:noAutofit/>
+                            </wps:bodyPr>
+                          </wps:wsp>
+                          <wps:wsp>
+                            <wps:cNvSpPr/>
+                            <wps:cNvPr id="6" name="Shape 6"/>
+                            <wps:spPr>
+                              <a:xfrm>
+                                <a:off x="1024758" y="239160"/>
+                                <a:ext cx="4878705" cy="1236313"/>
+                              </a:xfrm>
+                              <a:prstGeom prst="rect">
+                                <a:avLst/>
+                              </a:prstGeom>
                               <a:noFill/>
-                            </a:ln>
-                          </wps:spPr>
-                          <wps:txbx>
-                            <w:txbxContent>
-                              <w:p>
-                                <w:pPr>
-                                  <w:spacing w:after="0" w:before="0" w:line="240"/>
-                                  <w:ind w:left="0" w:right="0" w:firstLine="0"/>
-                                  <w:jc w:val="left"/>
-                                  <w:textDirection w:val="btLr"/>
-                                </w:pPr>
-                              </w:p>
-                            </w:txbxContent>
-                          </wps:txbx>
-                          <wps:bodyPr anchorCtr="0" anchor="ctr" bIns="91425" lIns="91425" spcFirstLastPara="1" rIns="91425" wrap="square" tIns="91425">
-                            <a:noAutofit/>
-                          </wps:bodyPr>
-                        </wps:wsp>
+                              <a:ln>
+                                <a:noFill/>
+                              </a:ln>
+                            </wps:spPr>
+                            <wps:txbx>
+                              <w:txbxContent>
+                                <w:p>
+                                  <w:pPr>
+                                    <w:spacing w:after="0" w:before="0" w:line="240"/>
+                                    <w:ind w:left="0" w:right="0" w:firstLine="0"/>
+                                    <w:jc w:val="left"/>
+                                    <w:textDirection w:val="btLr"/>
+                                  </w:pPr>
+                                </w:p>
+                                <w:p>
+                                  <w:pPr>
+                                    <w:spacing w:after="0" w:before="0" w:line="240"/>
+                                    <w:ind w:left="0" w:right="0" w:firstLine="0"/>
+                                    <w:jc w:val="left"/>
+                                    <w:textDirection w:val="btLr"/>
+                                  </w:pPr>
+                                  <w:r>
+                                    <w:rPr>
+                                      <w:rFonts w:ascii="Arial" w:cs="Arial" w:eastAsia="Arial" w:hAnsi="Arial"/>
+                                      <w:b w:val="0"/>
+                                      <w:i w:val="0"/>
+                                      <w:smallCaps w:val="0"/>
+                                      <w:strike w:val="0"/>
+                                      <w:color w:val="000000"/>
+                                      <w:sz w:val="28"/>
+                                      <w:vertAlign w:val="baseline"/>
+                                    </w:rPr>
+                                  </w:r>
+                                  <w:r>
+                                    <w:rPr>
+                                      <w:rFonts w:ascii="Calibri" w:cs="Calibri" w:eastAsia="Calibri" w:hAnsi="Calibri"/>
+                                      <w:b w:val="1"/>
+                                      <w:i w:val="0"/>
+                                      <w:smallCaps w:val="0"/>
+                                      <w:strike w:val="0"/>
+                                      <w:color w:val="1f3864"/>
+                                      <w:sz w:val="48"/>
+                                      <w:vertAlign w:val="baseline"/>
+                                    </w:rPr>
+                                    <w:t xml:space="preserve">Guía1. Definición Proyecto APT </w:t>
+                                  </w:r>
+                                </w:p>
+                                <w:p>
+                                  <w:pPr>
+                                    <w:spacing w:after="0" w:before="0" w:line="240"/>
+                                    <w:ind w:left="0" w:right="0" w:firstLine="0"/>
+                                    <w:jc w:val="left"/>
+                                    <w:textDirection w:val="btLr"/>
+                                  </w:pPr>
+                                  <w:r>
+                                    <w:rPr>
+                                      <w:rFonts w:ascii="Calibri" w:cs="Calibri" w:eastAsia="Calibri" w:hAnsi="Calibri"/>
+                                      <w:b w:val="1"/>
+                                      <w:i w:val="0"/>
+                                      <w:smallCaps w:val="0"/>
+                                      <w:strike w:val="0"/>
+                                      <w:color w:val="1f3864"/>
+                                      <w:sz w:val="48"/>
+                                      <w:vertAlign w:val="baseline"/>
+                                    </w:rPr>
+                                  </w:r>
+                                  <w:r>
+                                    <w:rPr>
+                                      <w:rFonts w:ascii="Calibri" w:cs="Calibri" w:eastAsia="Calibri" w:hAnsi="Calibri"/>
+                                      <w:b w:val="1"/>
+                                      <w:i w:val="0"/>
+                                      <w:smallCaps w:val="0"/>
+                                      <w:strike w:val="0"/>
+                                      <w:color w:val="1f3864"/>
+                                      <w:sz w:val="48"/>
+                                      <w:vertAlign w:val="baseline"/>
+                                    </w:rPr>
+                                    <w:t xml:space="preserve">Asignatura Capstone</w:t>
+                                  </w:r>
+                                </w:p>
+                              </w:txbxContent>
+                            </wps:txbx>
+                            <wps:bodyPr anchorCtr="0" anchor="t" bIns="45700" lIns="91425" spcFirstLastPara="1" rIns="91425" wrap="square" tIns="45700">
+                              <a:noAutofit/>
+                            </wps:bodyPr>
+                          </wps:wsp>
+                          <wps:wsp>
+                            <wps:cNvSpPr/>
+                            <wps:cNvPr id="7" name="Shape 7"/>
+                            <wps:spPr>
+                              <a:xfrm>
+                                <a:off x="0" y="0"/>
+                                <a:ext cx="993140" cy="1486894"/>
+                              </a:xfrm>
+                              <a:prstGeom prst="rect">
+                                <a:avLst/>
+                              </a:prstGeom>
+                              <a:solidFill>
+                                <a:srgbClr val="1F3864"/>
+                              </a:solidFill>
+                              <a:ln>
+                                <a:noFill/>
+                              </a:ln>
+                            </wps:spPr>
+                            <wps:txbx>
+                              <w:txbxContent>
+                                <w:p>
+                                  <w:pPr>
+                                    <w:spacing w:after="0" w:before="0" w:line="240"/>
+                                    <w:ind w:left="0" w:right="0" w:firstLine="0"/>
+                                    <w:jc w:val="left"/>
+                                    <w:textDirection w:val="btLr"/>
+                                  </w:pPr>
+                                </w:p>
+                              </w:txbxContent>
+                            </wps:txbx>
+                            <wps:bodyPr anchorCtr="0" anchor="ctr" bIns="91425" lIns="91425" spcFirstLastPara="1" rIns="91425" wrap="square" tIns="91425">
+                              <a:noAutofit/>
+                            </wps:bodyPr>
+                          </wps:wsp>
+                        </wpg:grpSp>
                       </wpg:grpSp>
                     </wpg:wgp>
                   </a:graphicData>
@@ -226,7 +269,7 @@
               <wp:anchor allowOverlap="1" behindDoc="0" distB="0" distT="0" distL="114300" distR="114300" hidden="0" layoutInCell="1" locked="0" relativeHeight="0" simplePos="0">
                 <wp:simplePos x="0" y="0"/>
                 <wp:positionH relativeFrom="column">
-                  <wp:posOffset>-431799</wp:posOffset>
+                  <wp:posOffset>-419099</wp:posOffset>
                 </wp:positionH>
                 <wp:positionV relativeFrom="paragraph">
                   <wp:posOffset>25400</wp:posOffset>
@@ -234,7 +277,7 @@
                 <wp:extent cx="6580505" cy="1486535"/>
                 <wp:effectExtent b="0" l="0" r="0" t="0"/>
                 <wp:wrapNone/>
-                <wp:docPr id="48" name="image2.png"/>
+                <wp:docPr id="50" name="image2.png"/>
                 <a:graphic>
                   <a:graphicData uri="http://schemas.openxmlformats.org/drawingml/2006/picture">
                     <pic:pic>
@@ -338,7 +381,7 @@
         <w:widowControl w:val="1"/>
         <w:numPr>
           <w:ilvl w:val="0"/>
-          <w:numId w:val="3"/>
+          <w:numId w:val="4"/>
         </w:numPr>
         <w:pBdr>
           <w:top w:space="0" w:sz="0" w:val="nil"/>
@@ -455,7 +498,6 @@
             <w:pPr>
               <w:keepNext w:val="0"/>
               <w:keepLines w:val="0"/>
-              <w:pageBreakBefore w:val="0"/>
               <w:widowControl w:val="1"/>
               <w:pBdr>
                 <w:top w:space="0" w:sz="0" w:val="nil"/>
@@ -723,11 +765,6 @@
               </w:rPr>
               <w:t xml:space="preserve">José Miguel Moisés Calderón Ortega</w:t>
             </w:r>
-            <w:r>
-              <w:rPr>
-                <w:rtl w:val="0"/>
-              </w:rPr>
-            </w:r>
           </w:p>
         </w:tc>
       </w:tr>
@@ -859,11 +896,6 @@
               </w:rPr>
               <w:t xml:space="preserve">Bruno Dante Araus Wastavino.</w:t>
             </w:r>
-            <w:r>
-              <w:rPr>
-                <w:rtl w:val="0"/>
-              </w:rPr>
-            </w:r>
           </w:p>
         </w:tc>
       </w:tr>
@@ -1038,14 +1070,7 @@
                 <w:b w:val="1"/>
                 <w:rtl w:val="0"/>
               </w:rPr>
-              <w:t xml:space="preserve">Duoc UC</w:t>
-            </w:r>
-            <w:r>
-              <w:rPr>
-                <w:b w:val="1"/>
-                <w:rtl w:val="0"/>
-              </w:rPr>
-              <w:t xml:space="preserve"> Melipilla</w:t>
+              <w:t xml:space="preserve">Duoc UC Melipilla</w:t>
             </w:r>
           </w:p>
         </w:tc>
@@ -1198,7 +1223,6 @@
             <w:pPr>
               <w:keepNext w:val="0"/>
               <w:keepLines w:val="0"/>
-              <w:pageBreakBefore w:val="0"/>
               <w:widowControl w:val="1"/>
               <w:pBdr>
                 <w:top w:space="0" w:sz="0" w:val="nil"/>
@@ -1424,9 +1448,9 @@
             <w:pPr>
               <w:numPr>
                 <w:ilvl w:val="0"/>
-                <w:numId w:val="2"/>
+                <w:numId w:val="3"/>
               </w:numPr>
-              <w:spacing w:after="0" w:afterAutospacing="0"/>
+              <w:spacing w:after="0" w:lineRule="auto"/>
               <w:ind w:left="720" w:hanging="360"/>
               <w:rPr/>
             </w:pPr>
@@ -1441,9 +1465,9 @@
             <w:pPr>
               <w:numPr>
                 <w:ilvl w:val="0"/>
-                <w:numId w:val="2"/>
+                <w:numId w:val="3"/>
               </w:numPr>
-              <w:spacing w:after="0" w:afterAutospacing="0"/>
+              <w:spacing w:after="0" w:lineRule="auto"/>
               <w:ind w:left="720" w:hanging="360"/>
               <w:rPr/>
             </w:pPr>
@@ -1458,9 +1482,9 @@
             <w:pPr>
               <w:numPr>
                 <w:ilvl w:val="0"/>
-                <w:numId w:val="2"/>
+                <w:numId w:val="3"/>
               </w:numPr>
-              <w:spacing w:after="0" w:afterAutospacing="0"/>
+              <w:spacing w:after="0" w:lineRule="auto"/>
               <w:ind w:left="720" w:hanging="360"/>
               <w:rPr/>
             </w:pPr>
@@ -1475,9 +1499,9 @@
             <w:pPr>
               <w:numPr>
                 <w:ilvl w:val="0"/>
-                <w:numId w:val="2"/>
+                <w:numId w:val="3"/>
               </w:numPr>
-              <w:spacing w:after="0" w:afterAutospacing="0"/>
+              <w:spacing w:after="0" w:lineRule="auto"/>
               <w:ind w:left="720" w:hanging="360"/>
               <w:rPr/>
             </w:pPr>
@@ -1492,9 +1516,9 @@
             <w:pPr>
               <w:numPr>
                 <w:ilvl w:val="0"/>
-                <w:numId w:val="2"/>
+                <w:numId w:val="3"/>
               </w:numPr>
-              <w:spacing w:after="0" w:afterAutospacing="0"/>
+              <w:spacing w:after="0" w:lineRule="auto"/>
               <w:ind w:left="720" w:hanging="360"/>
               <w:rPr/>
             </w:pPr>
@@ -1509,9 +1533,9 @@
             <w:pPr>
               <w:numPr>
                 <w:ilvl w:val="0"/>
-                <w:numId w:val="2"/>
+                <w:numId w:val="3"/>
               </w:numPr>
-              <w:spacing w:after="0" w:afterAutospacing="0"/>
+              <w:spacing w:after="0" w:lineRule="auto"/>
               <w:ind w:left="720" w:hanging="360"/>
               <w:rPr/>
             </w:pPr>
@@ -1527,9 +1551,9 @@
             <w:pPr>
               <w:numPr>
                 <w:ilvl w:val="0"/>
-                <w:numId w:val="2"/>
+                <w:numId w:val="3"/>
               </w:numPr>
-              <w:spacing w:after="0" w:afterAutospacing="0"/>
+              <w:spacing w:after="0" w:lineRule="auto"/>
               <w:ind w:left="720" w:hanging="360"/>
               <w:rPr/>
             </w:pPr>
@@ -1548,9 +1572,9 @@
             <w:pPr>
               <w:numPr>
                 <w:ilvl w:val="0"/>
-                <w:numId w:val="2"/>
+                <w:numId w:val="3"/>
               </w:numPr>
-              <w:spacing w:after="0" w:afterAutospacing="0"/>
+              <w:spacing w:after="0" w:lineRule="auto"/>
               <w:ind w:left="720" w:hanging="360"/>
               <w:rPr/>
             </w:pPr>
@@ -1565,9 +1589,9 @@
             <w:pPr>
               <w:numPr>
                 <w:ilvl w:val="0"/>
-                <w:numId w:val="2"/>
+                <w:numId w:val="3"/>
               </w:numPr>
-              <w:spacing w:after="0" w:afterAutospacing="0"/>
+              <w:spacing w:after="0" w:lineRule="auto"/>
               <w:ind w:left="720" w:hanging="360"/>
               <w:rPr/>
             </w:pPr>
@@ -1582,9 +1606,9 @@
             <w:pPr>
               <w:numPr>
                 <w:ilvl w:val="0"/>
-                <w:numId w:val="2"/>
+                <w:numId w:val="3"/>
               </w:numPr>
-              <w:spacing w:after="0" w:afterAutospacing="0"/>
+              <w:spacing w:after="0" w:lineRule="auto"/>
               <w:ind w:left="720" w:hanging="360"/>
               <w:rPr/>
             </w:pPr>
@@ -1599,9 +1623,9 @@
             <w:pPr>
               <w:numPr>
                 <w:ilvl w:val="0"/>
-                <w:numId w:val="2"/>
+                <w:numId w:val="3"/>
               </w:numPr>
-              <w:spacing w:after="0" w:afterAutospacing="0"/>
+              <w:spacing w:after="0" w:lineRule="auto"/>
               <w:ind w:left="720" w:hanging="360"/>
               <w:rPr/>
             </w:pPr>
@@ -1616,7 +1640,7 @@
             <w:pPr>
               <w:numPr>
                 <w:ilvl w:val="0"/>
-                <w:numId w:val="2"/>
+                <w:numId w:val="3"/>
               </w:numPr>
               <w:ind w:left="720" w:hanging="360"/>
               <w:rPr/>
@@ -1626,11 +1650,6 @@
                 <w:rtl w:val="0"/>
               </w:rPr>
               <w:t xml:space="preserve">Desarrollar la transformación de grandes volúmenes de datos para la obtención de información y conocimiento de la organización a fin de apoyar la toma de decisiones y la mejora de los procesos de negocio.</w:t>
-            </w:r>
-            <w:r>
-              <w:rPr>
-                <w:rtl w:val="0"/>
-              </w:rPr>
             </w:r>
           </w:p>
         </w:tc>
@@ -1753,7 +1772,6 @@
             <w:pPr>
               <w:keepNext w:val="0"/>
               <w:keepLines w:val="0"/>
-              <w:pageBreakBefore w:val="0"/>
               <w:widowControl w:val="1"/>
               <w:pBdr>
                 <w:top w:space="0" w:sz="0" w:val="nil"/>
@@ -1799,41 +1817,7 @@
                 <w:vertAlign w:val="baseline"/>
                 <w:rtl w:val="0"/>
               </w:rPr>
-              <w:t xml:space="preserve">A continuación, se presentan distintos campos que debes completar con la información solicitada. Esta sección busca que describas en detalle tu proyecto y </w:t>
-            </w:r>
-            <w:r>
-              <w:rPr>
-                <w:rFonts w:ascii="Calibri" w:cs="Calibri" w:eastAsia="Calibri" w:hAnsi="Calibri"/>
-                <w:b w:val="0"/>
-                <w:i w:val="0"/>
-                <w:smallCaps w:val="0"/>
-                <w:strike w:val="0"/>
-                <w:color w:val="1f3864"/>
-                <w:sz w:val="22"/>
-                <w:szCs w:val="22"/>
-                <w:u w:val="none"/>
-                <w:shd w:fill="auto" w:val="clear"/>
-                <w:vertAlign w:val="baseline"/>
-                <w:rtl w:val="0"/>
-              </w:rPr>
-              <w:t xml:space="preserve">justifiques</w:t>
-            </w:r>
-            <w:r>
-              <w:rPr>
-                <w:rFonts w:ascii="Calibri" w:cs="Calibri" w:eastAsia="Calibri" w:hAnsi="Calibri"/>
-                <w:b w:val="0"/>
-                <w:i w:val="0"/>
-                <w:smallCaps w:val="0"/>
-                <w:strike w:val="0"/>
-                <w:color w:val="1f3864"/>
-                <w:sz w:val="22"/>
-                <w:szCs w:val="22"/>
-                <w:u w:val="none"/>
-                <w:shd w:fill="auto" w:val="clear"/>
-                <w:vertAlign w:val="baseline"/>
-                <w:rtl w:val="0"/>
-              </w:rPr>
-              <w:t xml:space="preserve"> su relevancia y pertinencia.  </w:t>
+              <w:t xml:space="preserve">A continuación, se presentan distintos campos que debes completar con la información solicitada. Esta sección busca que describas en detalle tu proyecto y justifiques su relevancia y pertinencia.  </w:t>
             </w:r>
           </w:p>
         </w:tc>
@@ -1917,7 +1901,6 @@
             <w:pPr>
               <w:keepNext w:val="0"/>
               <w:keepLines w:val="0"/>
-              <w:pageBreakBefore w:val="0"/>
               <w:widowControl w:val="1"/>
               <w:pBdr>
                 <w:top w:space="0" w:sz="0" w:val="nil"/>
@@ -1936,50 +1919,13 @@
               <w:rPr>
                 <w:rtl w:val="0"/>
               </w:rPr>
-              <w:t xml:space="preserve">Proyecto </w:t>
-            </w:r>
-            <w:r>
-              <w:rPr>
-                <w:rtl w:val="0"/>
-              </w:rPr>
-              <w:t xml:space="preserve">PANAP</w:t>
-            </w:r>
-            <w:r>
-              <w:rPr>
-                <w:rtl w:val="0"/>
-              </w:rPr>
-              <w:t xml:space="preserve"> es una solución al problema que muchos vecinos se encuentran y es el siguiente: “¿Hay pan?, ¿Llegó el pan?”, “Me guarda pan”, y si, este problema está presente al ir hasta el negocio para saber si hay o no pan, por ende, </w:t>
-            </w:r>
-            <w:r>
-              <w:rPr>
-                <w:rtl w:val="0"/>
-              </w:rPr>
-              <w:t xml:space="preserve">PANAP</w:t>
-            </w:r>
-            <w:r>
-              <w:rPr>
-                <w:rtl w:val="0"/>
-              </w:rPr>
-              <w:t xml:space="preserve"> será la solución a este problema. La situación está abordada Inicial y principalmente para “Pomaire” con objetivo en las personas comunes que deseen comprar y reservar pan de manera más </w:t>
-            </w:r>
-            <w:r>
-              <w:rPr>
-                <w:rtl w:val="0"/>
-              </w:rPr>
-              <w:t xml:space="preserve">sencilla</w:t>
-            </w:r>
-            <w:r>
-              <w:rPr>
-                <w:rtl w:val="0"/>
-              </w:rPr>
-              <w:t xml:space="preserve">.</w:t>
+              <w:t xml:space="preserve">Proyecto PANAP es una solución al problema que muchos vecinos se encuentran y es el siguiente: “¿Hay pan?, ¿Llegó el pan?”, “Me guarda pan”, y si, este problema está presente al ir hasta el negocio para saber si hay o no pan, por ende, PANAP será la solución a este problema. La situación está abordada Inicial y principalmente para “Pomaire” con objetivo en las personas comunes que deseen comprar y reservar pan de manera más sencilla.</w:t>
             </w:r>
           </w:p>
           <w:p>
             <w:pPr>
               <w:keepNext w:val="0"/>
               <w:keepLines w:val="0"/>
-              <w:pageBreakBefore w:val="0"/>
               <w:widowControl w:val="1"/>
               <w:pBdr>
                 <w:top w:space="0" w:sz="0" w:val="nil"/>
@@ -2005,7 +1951,6 @@
             <w:pPr>
               <w:keepNext w:val="0"/>
               <w:keepLines w:val="0"/>
-              <w:pageBreakBefore w:val="0"/>
               <w:widowControl w:val="1"/>
               <w:pBdr>
                 <w:top w:space="0" w:sz="0" w:val="nil"/>
@@ -2084,11 +2029,6 @@
               </w:rPr>
               <w:t xml:space="preserve">Objetivo Principal: Permitir a los usuarios consultar la disponibilidad de pan en los negocios locales y realizar reservas del mismo, mediante sistemas automatizados que permitan una mejora en la calidad del proceso de compra y búsqueda, además, mejorar la visibilidad de los negocios asociados a nuevo público.</w:t>
             </w:r>
-            <w:r>
-              <w:rPr>
-                <w:rtl w:val="0"/>
-              </w:rPr>
-            </w:r>
           </w:p>
         </w:tc>
       </w:tr>
@@ -2200,19 +2140,7 @@
               <w:rPr>
                 <w:rtl w:val="0"/>
               </w:rPr>
-              <w:t xml:space="preserve">El proyecto </w:t>
-            </w:r>
-            <w:r>
-              <w:rPr>
-                <w:rtl w:val="0"/>
-              </w:rPr>
-              <w:t xml:space="preserve">PANAP</w:t>
-            </w:r>
-            <w:r>
-              <w:rPr>
-                <w:rtl w:val="0"/>
-              </w:rPr>
-              <w:t xml:space="preserve"> refleja el desarrollo de soluciones informáticas, Además contribuye al desarrollo profesional proporcionando experiencia práctica en la creación y gestión de proyectos informáticos complejos, el proyecto junto a lo anteriormente mencionado permite aplicar los conocimientos en un ámbito real y ayudar en el establecimiento de aptitudes en la convivencia con el cliente y beneficiando futuros trabajos que se realicen donde se tenga contacto directo con el cliente asociado.</w:t>
+              <w:t xml:space="preserve">El proyecto PANAP refleja el desarrollo de soluciones informáticas, Además contribuye al desarrollo profesional proporcionando experiencia práctica en la creación y gestión de proyectos informáticos complejos, el proyecto junto a lo anteriormente mencionado permite aplicar los conocimientos en un ámbito real y ayudar en el establecimiento de aptitudes en la convivencia con el cliente y beneficiando futuros trabajos que se realicen donde se tenga contacto directo con el cliente asociado.</w:t>
             </w:r>
           </w:p>
           <w:p>
@@ -2263,7 +2191,6 @@
             <w:pPr>
               <w:keepNext w:val="0"/>
               <w:keepLines w:val="0"/>
-              <w:pageBreakBefore w:val="0"/>
               <w:widowControl w:val="1"/>
               <w:pBdr>
                 <w:top w:space="0" w:sz="0" w:val="nil"/>
@@ -2289,7 +2216,6 @@
             <w:pPr>
               <w:keepNext w:val="0"/>
               <w:keepLines w:val="0"/>
-              <w:pageBreakBefore w:val="0"/>
               <w:widowControl w:val="1"/>
               <w:pBdr>
                 <w:top w:space="0" w:sz="0" w:val="nil"/>
@@ -2315,7 +2241,6 @@
             <w:pPr>
               <w:keepNext w:val="0"/>
               <w:keepLines w:val="0"/>
-              <w:pageBreakBefore w:val="0"/>
               <w:widowControl w:val="1"/>
               <w:pBdr>
                 <w:top w:space="0" w:sz="0" w:val="nil"/>
@@ -2341,7 +2266,6 @@
             <w:pPr>
               <w:keepNext w:val="0"/>
               <w:keepLines w:val="0"/>
-              <w:pageBreakBefore w:val="0"/>
               <w:widowControl w:val="1"/>
               <w:pBdr>
                 <w:top w:space="0" w:sz="0" w:val="nil"/>
@@ -2391,7 +2315,7 @@
         <w:widowControl w:val="1"/>
         <w:numPr>
           <w:ilvl w:val="0"/>
-          <w:numId w:val="3"/>
+          <w:numId w:val="4"/>
         </w:numPr>
         <w:pBdr>
           <w:top w:space="0" w:sz="0" w:val="nil"/>
@@ -2508,7 +2432,6 @@
             <w:pPr>
               <w:keepNext w:val="0"/>
               <w:keepLines w:val="0"/>
-              <w:pageBreakBefore w:val="0"/>
               <w:widowControl w:val="1"/>
               <w:pBdr>
                 <w:top w:space="0" w:sz="0" w:val="nil"/>
@@ -2874,11 +2797,6 @@
                 <w:rtl w:val="0"/>
               </w:rPr>
               <w:t xml:space="preserve"> Realizar pruebas de usuario para asegurar la usabilidad y funcionalidad de la aplicación.</w:t>
-            </w:r>
-            <w:r>
-              <w:rPr>
-                <w:rtl w:val="0"/>
-              </w:rPr>
             </w:r>
           </w:p>
         </w:tc>
@@ -3007,7 +2925,6 @@
             <w:pPr>
               <w:keepNext w:val="0"/>
               <w:keepLines w:val="0"/>
-              <w:pageBreakBefore w:val="0"/>
               <w:widowControl w:val="1"/>
               <w:pBdr>
                 <w:top w:space="0" w:sz="0" w:val="nil"/>
@@ -3162,9 +3079,9 @@
             <w:pPr>
               <w:numPr>
                 <w:ilvl w:val="0"/>
-                <w:numId w:val="1"/>
+                <w:numId w:val="2"/>
               </w:numPr>
-              <w:spacing w:after="0" w:afterAutospacing="0"/>
+              <w:spacing w:after="0" w:lineRule="auto"/>
               <w:ind w:left="720" w:hanging="360"/>
               <w:jc w:val="both"/>
               <w:rPr>
@@ -3183,6 +3100,119 @@
                 <w:rtl w:val="0"/>
               </w:rPr>
               <w:t xml:space="preserve">Antes de iniciar cada Sprint, se llevará a cabo una reunión de planificación donde se definirán las tareas y objetivos específicos a cumplir en ese Sprint, alineados con los objetivos generales del proyecto.</w:t>
+            </w:r>
+            <w:r>
+              <w:rPr>
+                <w:rtl w:val="0"/>
+              </w:rPr>
+            </w:r>
+          </w:p>
+          <w:p>
+            <w:pPr>
+              <w:numPr>
+                <w:ilvl w:val="0"/>
+                <w:numId w:val="2"/>
+              </w:numPr>
+              <w:spacing w:after="0" w:lineRule="auto"/>
+              <w:ind w:left="720" w:hanging="360"/>
+              <w:jc w:val="both"/>
+              <w:rPr>
+                <w:u w:val="none"/>
+              </w:rPr>
+            </w:pPr>
+            <w:r>
+              <w:rPr>
+                <w:b w:val="1"/>
+                <w:rtl w:val="0"/>
+              </w:rPr>
+              <w:t xml:space="preserve">Daily Scrum:</w:t>
+            </w:r>
+            <w:r>
+              <w:rPr>
+                <w:rtl w:val="0"/>
+              </w:rPr>
+              <w:t xml:space="preserve"> Durante el Sprint, se realizan reuniones diarias de corta duración (15 minutos) para revisar el progreso, identificar obstáculos y coordinar las actividades del equipo.</w:t>
+            </w:r>
+            <w:r>
+              <w:rPr>
+                <w:rtl w:val="0"/>
+              </w:rPr>
+            </w:r>
+          </w:p>
+          <w:p>
+            <w:pPr>
+              <w:numPr>
+                <w:ilvl w:val="0"/>
+                <w:numId w:val="2"/>
+              </w:numPr>
+              <w:spacing w:after="0" w:lineRule="auto"/>
+              <w:ind w:left="720" w:hanging="360"/>
+              <w:jc w:val="both"/>
+              <w:rPr>
+                <w:u w:val="none"/>
+              </w:rPr>
+            </w:pPr>
+            <w:r>
+              <w:rPr>
+                <w:b w:val="1"/>
+                <w:rtl w:val="0"/>
+              </w:rPr>
+              <w:t xml:space="preserve">Revisión del Sprint:</w:t>
+            </w:r>
+            <w:r>
+              <w:rPr>
+                <w:rtl w:val="0"/>
+              </w:rPr>
+              <w:t xml:space="preserve"> Al final de cada Sprint, se realizará una revisión para evaluar los entregables y recibir retroalimentación de los interesados, lo que permitirá realizar ajustes si es necesario.</w:t>
+            </w:r>
+            <w:r>
+              <w:rPr>
+                <w:rtl w:val="0"/>
+              </w:rPr>
+            </w:r>
+          </w:p>
+          <w:p>
+            <w:pPr>
+              <w:numPr>
+                <w:ilvl w:val="0"/>
+                <w:numId w:val="2"/>
+              </w:numPr>
+              <w:ind w:left="720" w:hanging="360"/>
+              <w:jc w:val="both"/>
+              <w:rPr>
+                <w:u w:val="none"/>
+              </w:rPr>
+            </w:pPr>
+            <w:r>
+              <w:rPr>
+                <w:b w:val="1"/>
+                <w:rtl w:val="0"/>
+              </w:rPr>
+              <w:t xml:space="preserve">Retrospectiva del Sprint:</w:t>
+            </w:r>
+            <w:r>
+              <w:rPr>
+                <w:rtl w:val="0"/>
+              </w:rPr>
+              <w:t xml:space="preserve"> Después de la revisión, se llevará a cabo una retrospectiva para analizar lo que funcionó bien, lo que no, y cómo se pueden mejorar los próximos Sprints.</w:t>
+            </w:r>
+            <w:r>
+              <w:rPr>
+                <w:rtl w:val="0"/>
+              </w:rPr>
+            </w:r>
+          </w:p>
+          <w:p>
+            <w:pPr>
+              <w:ind w:left="0" w:firstLine="0"/>
+              <w:jc w:val="both"/>
+              <w:rPr/>
+            </w:pPr>
+            <w:r>
+              <w:rPr>
+                <w:rtl w:val="0"/>
+              </w:rPr>
+              <w:t xml:space="preserve">Roles en el equipo:</w:t>
             </w:r>
           </w:p>
           <w:p>
@@ -3191,7 +3221,7 @@
                 <w:ilvl w:val="0"/>
                 <w:numId w:val="1"/>
               </w:numPr>
-              <w:spacing w:after="0" w:afterAutospacing="0"/>
+              <w:spacing w:after="0" w:lineRule="auto"/>
               <w:ind w:left="720" w:hanging="360"/>
               <w:jc w:val="both"/>
               <w:rPr>
@@ -3203,13 +3233,18 @@
                 <w:b w:val="1"/>
                 <w:rtl w:val="0"/>
               </w:rPr>
-              <w:t xml:space="preserve">Daily Scrum:</w:t>
-            </w:r>
-            <w:r>
-              <w:rPr>
-                <w:rtl w:val="0"/>
-              </w:rPr>
-              <w:t xml:space="preserve"> Durante el Sprint, se realizan reuniones diarias de corta duración (15 minutos) para revisar el progreso, identificar obstáculos y coordinar las actividades del equipo.</w:t>
+              <w:t xml:space="preserve">Scrum Master:</w:t>
+            </w:r>
+            <w:r>
+              <w:rPr>
+                <w:rtl w:val="0"/>
+              </w:rPr>
+              <w:t xml:space="preserve"> Marco Andrés Flores Tapia. Responsable de asegurar que Scrum se entienda y se aplique correctamente, facilitando las reuniones y eliminando obstáculos.</w:t>
+            </w:r>
+            <w:r>
+              <w:rPr>
+                <w:rtl w:val="0"/>
+              </w:rPr>
             </w:r>
           </w:p>
           <w:p>
@@ -3217,99 +3252,6 @@
               <w:numPr>
                 <w:ilvl w:val="0"/>
                 <w:numId w:val="1"/>
-              </w:numPr>
-              <w:spacing w:after="0" w:afterAutospacing="0"/>
-              <w:ind w:left="720" w:hanging="360"/>
-              <w:jc w:val="both"/>
-              <w:rPr>
-                <w:u w:val="none"/>
-              </w:rPr>
-            </w:pPr>
-            <w:r>
-              <w:rPr>
-                <w:b w:val="1"/>
-                <w:rtl w:val="0"/>
-              </w:rPr>
-              <w:t xml:space="preserve">Revisión del Sprint:</w:t>
-            </w:r>
-            <w:r>
-              <w:rPr>
-                <w:rtl w:val="0"/>
-              </w:rPr>
-              <w:t xml:space="preserve"> Al final de cada Sprint, se realizará una revisión para evaluar los entregables y recibir retroalimentación de los interesados, lo que permitirá realizar ajustes si es necesario.</w:t>
-            </w:r>
-          </w:p>
-          <w:p>
-            <w:pPr>
-              <w:numPr>
-                <w:ilvl w:val="0"/>
-                <w:numId w:val="1"/>
-              </w:numPr>
-              <w:ind w:left="720" w:hanging="360"/>
-              <w:jc w:val="both"/>
-              <w:rPr>
-                <w:u w:val="none"/>
-              </w:rPr>
-            </w:pPr>
-            <w:r>
-              <w:rPr>
-                <w:b w:val="1"/>
-                <w:rtl w:val="0"/>
-              </w:rPr>
-              <w:t xml:space="preserve">Retrospectiva del Sprint:</w:t>
-            </w:r>
-            <w:r>
-              <w:rPr>
-                <w:rtl w:val="0"/>
-              </w:rPr>
-              <w:t xml:space="preserve"> Después de la revisión, se llevará a cabo una retrospectiva para analizar lo que funcionó bien, lo que no, y cómo se pueden mejorar los próximos Sprints.</w:t>
-            </w:r>
-          </w:p>
-          <w:p>
-            <w:pPr>
-              <w:ind w:left="0" w:firstLine="0"/>
-              <w:jc w:val="both"/>
-              <w:rPr/>
-            </w:pPr>
-            <w:r>
-              <w:rPr>
-                <w:rtl w:val="0"/>
-              </w:rPr>
-              <w:t xml:space="preserve">Roles en el equipo:</w:t>
-            </w:r>
-          </w:p>
-          <w:p>
-            <w:pPr>
-              <w:numPr>
-                <w:ilvl w:val="0"/>
-                <w:numId w:val="4"/>
-              </w:numPr>
-              <w:spacing w:after="0" w:afterAutospacing="0"/>
-              <w:ind w:left="720" w:hanging="360"/>
-              <w:jc w:val="both"/>
-              <w:rPr>
-                <w:u w:val="none"/>
-              </w:rPr>
-            </w:pPr>
-            <w:r>
-              <w:rPr>
-                <w:b w:val="1"/>
-                <w:rtl w:val="0"/>
-              </w:rPr>
-              <w:t xml:space="preserve">Scrum Master:</w:t>
-            </w:r>
-            <w:r>
-              <w:rPr>
-                <w:rtl w:val="0"/>
-              </w:rPr>
-              <w:t xml:space="preserve"> Marco Andrés Flores Tapia. Responsable de asegurar que Scrum se entienda y se aplique correctamente, facilitando las reuniones y eliminando obstáculos.</w:t>
-            </w:r>
-          </w:p>
-          <w:p>
-            <w:pPr>
-              <w:numPr>
-                <w:ilvl w:val="0"/>
-                <w:numId w:val="4"/>
               </w:numPr>
               <w:ind w:left="720" w:hanging="360"/>
               <w:jc w:val="both"/>
@@ -3709,7 +3651,6 @@
             <w:pPr>
               <w:keepNext w:val="0"/>
               <w:keepLines w:val="0"/>
-              <w:pageBreakBefore w:val="0"/>
               <w:widowControl w:val="1"/>
               <w:pBdr>
                 <w:top w:space="0" w:sz="0" w:val="nil"/>
@@ -3762,7 +3703,6 @@
             <w:pPr>
               <w:keepNext w:val="0"/>
               <w:keepLines w:val="0"/>
-              <w:pageBreakBefore w:val="0"/>
               <w:widowControl w:val="1"/>
               <w:pBdr>
                 <w:top w:space="0" w:sz="0" w:val="nil"/>
@@ -3820,7 +3760,6 @@
             <w:pPr>
               <w:keepNext w:val="0"/>
               <w:keepLines w:val="0"/>
-              <w:pageBreakBefore w:val="0"/>
               <w:widowControl w:val="1"/>
               <w:pBdr>
                 <w:top w:space="0" w:sz="0" w:val="nil"/>
@@ -3878,7 +3817,6 @@
             <w:pPr>
               <w:keepNext w:val="0"/>
               <w:keepLines w:val="0"/>
-              <w:pageBreakBefore w:val="0"/>
               <w:widowControl w:val="1"/>
               <w:pBdr>
                 <w:top w:space="0" w:sz="0" w:val="nil"/>
@@ -3936,7 +3874,6 @@
             <w:pPr>
               <w:keepNext w:val="0"/>
               <w:keepLines w:val="0"/>
-              <w:pageBreakBefore w:val="0"/>
               <w:widowControl w:val="1"/>
               <w:pBdr>
                 <w:top w:space="0" w:sz="0" w:val="nil"/>
@@ -3999,7 +3936,6 @@
             <w:pPr>
               <w:keepNext w:val="0"/>
               <w:keepLines w:val="0"/>
-              <w:pageBreakBefore w:val="0"/>
               <w:widowControl w:val="1"/>
               <w:pBdr>
                 <w:top w:space="0" w:sz="0" w:val="nil"/>
@@ -4048,7 +3984,6 @@
             <w:pPr>
               <w:keepNext w:val="0"/>
               <w:keepLines w:val="0"/>
-              <w:pageBreakBefore w:val="0"/>
               <w:widowControl w:val="1"/>
               <w:pBdr>
                 <w:top w:space="0" w:sz="0" w:val="nil"/>
@@ -4107,11 +4042,6 @@
               </w:rPr>
               <w:t xml:space="preserve">En este Ámbito se realiza la documentación necesaria para el proyecto, tanto como únicas e historias de usuario como visión del proyecto, entre otras. (Todas estas evidencias se encuentran dentro de la plataforma trello y github)</w:t>
             </w:r>
-            <w:r>
-              <w:rPr>
-                <w:rtl w:val="0"/>
-              </w:rPr>
-            </w:r>
           </w:p>
         </w:tc>
         <w:tc>
@@ -4192,7 +4122,6 @@
             <w:pPr>
               <w:keepNext w:val="0"/>
               <w:keepLines w:val="0"/>
-              <w:pageBreakBefore w:val="0"/>
               <w:widowControl w:val="1"/>
               <w:pBdr>
                 <w:top w:space="0" w:sz="0" w:val="nil"/>
@@ -4241,7 +4170,6 @@
             <w:pPr>
               <w:keepNext w:val="0"/>
               <w:keepLines w:val="0"/>
-              <w:pageBreakBefore w:val="0"/>
               <w:widowControl w:val="1"/>
               <w:pBdr>
                 <w:top w:space="0" w:sz="0" w:val="nil"/>
@@ -4362,7 +4290,6 @@
             <w:pPr>
               <w:keepNext w:val="0"/>
               <w:keepLines w:val="0"/>
-              <w:pageBreakBefore w:val="0"/>
               <w:widowControl w:val="1"/>
               <w:pBdr>
                 <w:top w:space="0" w:sz="0" w:val="nil"/>
@@ -4411,7 +4338,6 @@
             <w:pPr>
               <w:keepNext w:val="0"/>
               <w:keepLines w:val="0"/>
-              <w:pageBreakBefore w:val="0"/>
               <w:widowControl w:val="1"/>
               <w:pBdr>
                 <w:top w:space="0" w:sz="0" w:val="nil"/>
@@ -4717,7 +4643,6 @@
             <w:pPr>
               <w:keepNext w:val="0"/>
               <w:keepLines w:val="0"/>
-              <w:pageBreakBefore w:val="0"/>
               <w:widowControl w:val="1"/>
               <w:pBdr>
                 <w:top w:space="0" w:sz="0" w:val="nil"/>
@@ -5349,11 +5274,6 @@
               </w:rPr>
               <w:t xml:space="preserve">1.1_APT122_AutoevaluacionCompetenciasFase1</w:t>
             </w:r>
-            <w:r>
-              <w:rPr>
-                <w:rtl w:val="0"/>
-              </w:rPr>
-            </w:r>
           </w:p>
         </w:tc>
         <w:tc>
@@ -5495,11 +5415,6 @@
               </w:rPr>
               <w:t xml:space="preserve">Marco F. Bruno A. José c.</w:t>
             </w:r>
-            <w:r>
-              <w:rPr>
-                <w:rtl w:val="0"/>
-              </w:rPr>
-            </w:r>
           </w:p>
         </w:tc>
         <w:tc>
@@ -5591,11 +5506,6 @@
                 <w:rtl w:val="0"/>
               </w:rPr>
               <w:t xml:space="preserve">1.2_APT122_DiarioReflexionFase1</w:t>
-            </w:r>
-            <w:r>
-              <w:rPr>
-                <w:rtl w:val="0"/>
-              </w:rPr>
             </w:r>
           </w:p>
         </w:tc>
@@ -5736,11 +5646,6 @@
               </w:rPr>
               <w:t xml:space="preserve">Marco F. Bruno A. José c.</w:t>
             </w:r>
-            <w:r>
-              <w:rPr>
-                <w:rtl w:val="0"/>
-              </w:rPr>
-            </w:r>
           </w:p>
         </w:tc>
         <w:tc>
@@ -5827,11 +5732,6 @@
                 <w:rtl w:val="0"/>
               </w:rPr>
               <w:t xml:space="preserve">1.3_APT122_AutoevaluacionFase1</w:t>
-            </w:r>
-            <w:r>
-              <w:rPr>
-                <w:rtl w:val="0"/>
-              </w:rPr>
             </w:r>
           </w:p>
         </w:tc>
@@ -5970,11 +5870,6 @@
               </w:rPr>
               <w:t xml:space="preserve">Marco F. Bruno A. José c.</w:t>
             </w:r>
-            <w:r>
-              <w:rPr>
-                <w:rtl w:val="0"/>
-              </w:rPr>
-            </w:r>
           </w:p>
         </w:tc>
         <w:tc>
@@ -6061,11 +5956,6 @@
                 <w:rtl w:val="0"/>
               </w:rPr>
               <w:t xml:space="preserve">Presentacion idea del Proyecto/ Visión del proyecto</w:t>
-            </w:r>
-            <w:r>
-              <w:rPr>
-                <w:rtl w:val="0"/>
-              </w:rPr>
             </w:r>
           </w:p>
         </w:tc>
@@ -6204,11 +6094,6 @@
               </w:rPr>
               <w:t xml:space="preserve">Marco F. José C.</w:t>
             </w:r>
-            <w:r>
-              <w:rPr>
-                <w:rtl w:val="0"/>
-              </w:rPr>
-            </w:r>
           </w:p>
         </w:tc>
         <w:tc>
@@ -6295,11 +6180,6 @@
                 <w:rtl w:val="0"/>
               </w:rPr>
               <w:t xml:space="preserve">1.4_APT122_FormativaFase1</w:t>
-            </w:r>
-            <w:r>
-              <w:rPr>
-                <w:rtl w:val="0"/>
-              </w:rPr>
             </w:r>
           </w:p>
         </w:tc>
@@ -6436,34 +6316,29 @@
                 <w:szCs w:val="20"/>
                 <w:rtl w:val="0"/>
               </w:rPr>
-              <w:t xml:space="preserve">Marco F.</w:t>
-            </w:r>
-            <w:r>
-              <w:rPr>
-                <w:rtl w:val="0"/>
-              </w:rPr>
-            </w:r>
-          </w:p>
-        </w:tc>
-        <w:tc>
-          <w:tcPr/>
-          <w:p>
-            <w:pPr>
-              <w:jc w:val="both"/>
-              <w:rPr>
-                <w:i w:val="1"/>
-                <w:sz w:val="20"/>
-                <w:szCs w:val="20"/>
-              </w:rPr>
-            </w:pPr>
-            <w:r>
-              <w:rPr>
-                <w:i w:val="1"/>
-                <w:sz w:val="20"/>
-                <w:szCs w:val="20"/>
-                <w:rtl w:val="0"/>
-              </w:rPr>
-              <w:t xml:space="preserve">Esta documentación no somos los responsables de realizarla.</w:t>
+              <w:t xml:space="preserve">Marco F. Carlos C</w:t>
+            </w:r>
+          </w:p>
+        </w:tc>
+        <w:tc>
+          <w:tcPr/>
+          <w:p>
+            <w:pPr>
+              <w:jc w:val="both"/>
+              <w:rPr>
+                <w:i w:val="1"/>
+                <w:sz w:val="20"/>
+                <w:szCs w:val="20"/>
+              </w:rPr>
+            </w:pPr>
+            <w:r>
+              <w:rPr>
+                <w:i w:val="1"/>
+                <w:sz w:val="20"/>
+                <w:szCs w:val="20"/>
+                <w:rtl w:val="0"/>
+              </w:rPr>
+              <w:t xml:space="preserve">Esta documentación no somos los responsables de realizarla. pero si hay interacción con el Scrum Master</w:t>
             </w:r>
           </w:p>
         </w:tc>
@@ -6528,20 +6403,7 @@
                 <w:szCs w:val="20"/>
                 <w:rtl w:val="0"/>
               </w:rPr>
-              <w:t xml:space="preserve">1.5_GuiaEstudiante_Fase 1_Definicion</w:t>
-            </w:r>
-            <w:r>
-              <w:rPr>
-                <w:sz w:val="20"/>
-                <w:szCs w:val="20"/>
-                <w:rtl w:val="0"/>
-              </w:rPr>
-              <w:t xml:space="preserve"> Proyecto APT</w:t>
-            </w:r>
-            <w:r>
-              <w:rPr>
-                <w:rtl w:val="0"/>
-              </w:rPr>
+              <w:t xml:space="preserve">1.5_GuiaEstudiante_Fase 1_Definicion Proyecto APT</w:t>
             </w:r>
           </w:p>
         </w:tc>
@@ -6680,11 +6542,6 @@
               </w:rPr>
               <w:t xml:space="preserve">Marco F. Bruno A. José c.</w:t>
             </w:r>
-            <w:r>
-              <w:rPr>
-                <w:rtl w:val="0"/>
-              </w:rPr>
-            </w:r>
           </w:p>
         </w:tc>
         <w:tc>
@@ -6771,11 +6628,6 @@
                 <w:rtl w:val="0"/>
               </w:rPr>
               <w:t xml:space="preserve">Informe ejecutivo</w:t>
-            </w:r>
-            <w:r>
-              <w:rPr>
-                <w:rtl w:val="0"/>
-              </w:rPr>
             </w:r>
           </w:p>
         </w:tc>
@@ -6914,11 +6766,6 @@
               </w:rPr>
               <w:t xml:space="preserve">Marco F. Bruno A. José c.</w:t>
             </w:r>
-            <w:r>
-              <w:rPr>
-                <w:rtl w:val="0"/>
-              </w:rPr>
-            </w:r>
           </w:p>
         </w:tc>
         <w:tc>
@@ -7005,11 +6852,6 @@
                 <w:rtl w:val="0"/>
               </w:rPr>
               <w:t xml:space="preserve">PLANILLA EVALUACIÓN FASE 1</w:t>
-            </w:r>
-            <w:r>
-              <w:rPr>
-                <w:rtl w:val="0"/>
-              </w:rPr>
             </w:r>
           </w:p>
         </w:tc>
@@ -7146,34 +6988,29 @@
                 <w:szCs w:val="20"/>
                 <w:rtl w:val="0"/>
               </w:rPr>
-              <w:t xml:space="preserve">Marco F. Bruno A. José c.</w:t>
-            </w:r>
-            <w:r>
-              <w:rPr>
-                <w:rtl w:val="0"/>
-              </w:rPr>
-            </w:r>
-          </w:p>
-        </w:tc>
-        <w:tc>
-          <w:tcPr/>
-          <w:p>
-            <w:pPr>
-              <w:jc w:val="both"/>
-              <w:rPr>
-                <w:i w:val="1"/>
-                <w:sz w:val="20"/>
-                <w:szCs w:val="20"/>
-              </w:rPr>
-            </w:pPr>
-            <w:r>
-              <w:rPr>
-                <w:i w:val="1"/>
-                <w:sz w:val="20"/>
-                <w:szCs w:val="20"/>
-                <w:rtl w:val="0"/>
-              </w:rPr>
-              <w:t xml:space="preserve">Esta documentación no somos los responsables de realizarla.</w:t>
+              <w:t xml:space="preserve">Carlos Correa</w:t>
+            </w:r>
+          </w:p>
+        </w:tc>
+        <w:tc>
+          <w:tcPr/>
+          <w:p>
+            <w:pPr>
+              <w:jc w:val="both"/>
+              <w:rPr>
+                <w:i w:val="1"/>
+                <w:sz w:val="20"/>
+                <w:szCs w:val="20"/>
+              </w:rPr>
+            </w:pPr>
+            <w:r>
+              <w:rPr>
+                <w:i w:val="1"/>
+                <w:sz w:val="20"/>
+                <w:szCs w:val="20"/>
+                <w:rtl w:val="0"/>
+              </w:rPr>
+              <w:t xml:space="preserve">Esta documentación no somos los responsables de realizarla. El responsable es el Jefe de proyecto</w:t>
             </w:r>
           </w:p>
         </w:tc>
@@ -7440,11 +7277,6 @@
               </w:rPr>
               <w:t xml:space="preserve">Sprint Planning</w:t>
             </w:r>
-            <w:r>
-              <w:rPr>
-                <w:rtl w:val="0"/>
-              </w:rPr>
-            </w:r>
           </w:p>
         </w:tc>
         <w:tc>
@@ -7582,11 +7414,6 @@
               </w:rPr>
               <w:t xml:space="preserve">Marco F.</w:t>
             </w:r>
-            <w:r>
-              <w:rPr>
-                <w:rtl w:val="0"/>
-              </w:rPr>
-            </w:r>
           </w:p>
         </w:tc>
         <w:tc>
@@ -7673,11 +7500,6 @@
                 <w:rtl w:val="0"/>
               </w:rPr>
               <w:t xml:space="preserve">Product Backlog</w:t>
-            </w:r>
-            <w:r>
-              <w:rPr>
-                <w:rtl w:val="0"/>
-              </w:rPr>
             </w:r>
           </w:p>
         </w:tc>
@@ -7816,11 +7638,6 @@
               </w:rPr>
               <w:t xml:space="preserve">Bruno A. José C.</w:t>
             </w:r>
-            <w:r>
-              <w:rPr>
-                <w:rtl w:val="0"/>
-              </w:rPr>
-            </w:r>
           </w:p>
         </w:tc>
         <w:tc>
@@ -7907,11 +7724,6 @@
                 <w:rtl w:val="0"/>
               </w:rPr>
               <w:t xml:space="preserve">Roadmap</w:t>
-            </w:r>
-            <w:r>
-              <w:rPr>
-                <w:rtl w:val="0"/>
-              </w:rPr>
             </w:r>
           </w:p>
         </w:tc>
@@ -8050,11 +7862,6 @@
               </w:rPr>
               <w:t xml:space="preserve">Marco F. Bruno A. José C.</w:t>
             </w:r>
-            <w:r>
-              <w:rPr>
-                <w:rtl w:val="0"/>
-              </w:rPr>
-            </w:r>
           </w:p>
         </w:tc>
         <w:tc>
@@ -8141,11 +7948,6 @@
                 <w:rtl w:val="0"/>
               </w:rPr>
               <w:t xml:space="preserve">Reunión Retrospectiva</w:t>
-            </w:r>
-            <w:r>
-              <w:rPr>
-                <w:rtl w:val="0"/>
-              </w:rPr>
             </w:r>
           </w:p>
         </w:tc>
@@ -8284,11 +8086,6 @@
               </w:rPr>
               <w:t xml:space="preserve">Marco F. Bruno A. José C.</w:t>
             </w:r>
-            <w:r>
-              <w:rPr>
-                <w:rtl w:val="0"/>
-              </w:rPr>
-            </w:r>
           </w:p>
         </w:tc>
         <w:tc>
@@ -8374,20 +8171,7 @@
                 <w:szCs w:val="20"/>
                 <w:rtl w:val="0"/>
               </w:rPr>
-              <w:t xml:space="preserve">Epicas</w:t>
-            </w:r>
-            <w:r>
-              <w:rPr>
-                <w:sz w:val="20"/>
-                <w:szCs w:val="20"/>
-                <w:rtl w:val="0"/>
-              </w:rPr>
-              <w:t xml:space="preserve"> e Historias de usuario.</w:t>
-            </w:r>
-            <w:r>
-              <w:rPr>
-                <w:rtl w:val="0"/>
-              </w:rPr>
+              <w:t xml:space="preserve">Epicas e Historias de usuario.</w:t>
             </w:r>
           </w:p>
         </w:tc>
@@ -8526,11 +8310,6 @@
               </w:rPr>
               <w:t xml:space="preserve">Bruno A.</w:t>
             </w:r>
-            <w:r>
-              <w:rPr>
-                <w:rtl w:val="0"/>
-              </w:rPr>
-            </w:r>
           </w:p>
         </w:tc>
         <w:tc>
@@ -8617,11 +8396,6 @@
                 <w:rtl w:val="0"/>
               </w:rPr>
               <w:t xml:space="preserve">Burnup Chart</w:t>
-            </w:r>
-            <w:r>
-              <w:rPr>
-                <w:rtl w:val="0"/>
-              </w:rPr>
             </w:r>
           </w:p>
         </w:tc>
@@ -8760,11 +8534,6 @@
               </w:rPr>
               <w:t xml:space="preserve">Marco F. Bruno A. José C.</w:t>
             </w:r>
-            <w:r>
-              <w:rPr>
-                <w:rtl w:val="0"/>
-              </w:rPr>
-            </w:r>
           </w:p>
         </w:tc>
         <w:tc>
@@ -8851,11 +8620,6 @@
                 <w:rtl w:val="0"/>
               </w:rPr>
               <w:t xml:space="preserve">BurnDown Chart</w:t>
-            </w:r>
-            <w:r>
-              <w:rPr>
-                <w:rtl w:val="0"/>
-              </w:rPr>
             </w:r>
           </w:p>
         </w:tc>
@@ -8994,11 +8758,6 @@
               </w:rPr>
               <w:t xml:space="preserve">Marco F. Bruno A. José C.</w:t>
             </w:r>
-            <w:r>
-              <w:rPr>
-                <w:rtl w:val="0"/>
-              </w:rPr>
-            </w:r>
           </w:p>
         </w:tc>
         <w:tc>
@@ -9085,11 +8844,6 @@
                 <w:rtl w:val="0"/>
               </w:rPr>
               <w:t xml:space="preserve">Visión del proyecto</w:t>
-            </w:r>
-            <w:r>
-              <w:rPr>
-                <w:rtl w:val="0"/>
-              </w:rPr>
             </w:r>
           </w:p>
         </w:tc>
@@ -9228,11 +8982,6 @@
               </w:rPr>
               <w:t xml:space="preserve">Marco F. José C</w:t>
             </w:r>
-            <w:r>
-              <w:rPr>
-                <w:rtl w:val="0"/>
-              </w:rPr>
-            </w:r>
           </w:p>
         </w:tc>
         <w:tc>
@@ -9340,25 +9089,7 @@
                 <w:szCs w:val="20"/>
                 <w:rtl w:val="0"/>
               </w:rPr>
-              <w:t xml:space="preserve">Se adjuntan evidencias de reuniones, puntos de encuentro y contenido de los </w:t>
-            </w:r>
-            <w:r>
-              <w:rPr>
-                <w:i w:val="1"/>
-                <w:sz w:val="20"/>
-                <w:szCs w:val="20"/>
-                <w:rtl w:val="0"/>
-              </w:rPr>
-              <w:t xml:space="preserve">sprint</w:t>
-            </w:r>
-            <w:r>
-              <w:rPr>
-                <w:i w:val="1"/>
-                <w:sz w:val="20"/>
-                <w:szCs w:val="20"/>
-                <w:rtl w:val="0"/>
-              </w:rPr>
-              <w:t xml:space="preserve">.</w:t>
+              <w:t xml:space="preserve">Se adjuntan evidencias de reuniones, puntos de encuentro y contenido de los sprint.</w:t>
             </w:r>
           </w:p>
         </w:tc>
@@ -9475,11 +9206,6 @@
               </w:rPr>
               <w:t xml:space="preserve">Marco F. José C. Bruno A.</w:t>
             </w:r>
-            <w:r>
-              <w:rPr>
-                <w:rtl w:val="0"/>
-              </w:rPr>
-            </w:r>
           </w:p>
         </w:tc>
         <w:tc>
@@ -9767,11 +9493,6 @@
               </w:rPr>
               <w:t xml:space="preserve">Vistas 4+1</w:t>
             </w:r>
-            <w:r>
-              <w:rPr>
-                <w:rtl w:val="0"/>
-              </w:rPr>
-            </w:r>
           </w:p>
         </w:tc>
         <w:tc>
@@ -9909,11 +9630,6 @@
               </w:rPr>
               <w:t xml:space="preserve">José C. Bruno A.</w:t>
             </w:r>
-            <w:r>
-              <w:rPr>
-                <w:rtl w:val="0"/>
-              </w:rPr>
-            </w:r>
           </w:p>
         </w:tc>
         <w:tc>
@@ -10000,11 +9716,6 @@
                 <w:rtl w:val="0"/>
               </w:rPr>
               <w:t xml:space="preserve">Prototipo interactivo</w:t>
-            </w:r>
-            <w:r>
-              <w:rPr>
-                <w:rtl w:val="0"/>
-              </w:rPr>
             </w:r>
           </w:p>
         </w:tc>
@@ -10143,11 +9854,6 @@
               </w:rPr>
               <w:t xml:space="preserve">José C.</w:t>
             </w:r>
-            <w:r>
-              <w:rPr>
-                <w:rtl w:val="0"/>
-              </w:rPr>
-            </w:r>
           </w:p>
         </w:tc>
         <w:tc>
@@ -10234,11 +9940,6 @@
                 <w:rtl w:val="0"/>
               </w:rPr>
               <w:t xml:space="preserve">Modelo BBDD</w:t>
-            </w:r>
-            <w:r>
-              <w:rPr>
-                <w:rtl w:val="0"/>
-              </w:rPr>
             </w:r>
           </w:p>
         </w:tc>
@@ -10377,11 +10078,6 @@
               </w:rPr>
               <w:t xml:space="preserve">José C. Bruno A.</w:t>
             </w:r>
-            <w:r>
-              <w:rPr>
-                <w:rtl w:val="0"/>
-              </w:rPr>
-            </w:r>
           </w:p>
         </w:tc>
         <w:tc>
@@ -10468,11 +10164,6 @@
                 <w:rtl w:val="0"/>
               </w:rPr>
               <w:t xml:space="preserve">CRUD</w:t>
-            </w:r>
-            <w:r>
-              <w:rPr>
-                <w:rtl w:val="0"/>
-              </w:rPr>
             </w:r>
           </w:p>
         </w:tc>
@@ -10611,11 +10302,6 @@
               </w:rPr>
               <w:t xml:space="preserve">José C.</w:t>
             </w:r>
-            <w:r>
-              <w:rPr>
-                <w:rtl w:val="0"/>
-              </w:rPr>
-            </w:r>
           </w:p>
         </w:tc>
         <w:tc>
@@ -10840,11 +10526,6 @@
               </w:rPr>
               <w:t xml:space="preserve">José C.</w:t>
             </w:r>
-            <w:r>
-              <w:rPr>
-                <w:rtl w:val="0"/>
-              </w:rPr>
-            </w:r>
           </w:p>
         </w:tc>
         <w:tc>
@@ -11132,11 +10813,6 @@
               </w:rPr>
               <w:t xml:space="preserve">Tablero kanban (Trello)</w:t>
             </w:r>
-            <w:r>
-              <w:rPr>
-                <w:rtl w:val="0"/>
-              </w:rPr>
-            </w:r>
           </w:p>
         </w:tc>
         <w:tc>
@@ -11274,11 +10950,6 @@
               </w:rPr>
               <w:t xml:space="preserve">Marco F.</w:t>
             </w:r>
-            <w:r>
-              <w:rPr>
-                <w:rtl w:val="0"/>
-              </w:rPr>
-            </w:r>
           </w:p>
         </w:tc>
         <w:tc>
@@ -11365,11 +11036,6 @@
                 <w:rtl w:val="0"/>
               </w:rPr>
               <w:t xml:space="preserve">Github</w:t>
-            </w:r>
-            <w:r>
-              <w:rPr>
-                <w:rtl w:val="0"/>
-              </w:rPr>
             </w:r>
           </w:p>
         </w:tc>
@@ -11512,11 +11178,6 @@
               </w:rPr>
               <w:t xml:space="preserve">Marco F. Bruno A. José C:</w:t>
             </w:r>
-            <w:r>
-              <w:rPr>
-                <w:rtl w:val="0"/>
-              </w:rPr>
-            </w:r>
           </w:p>
         </w:tc>
         <w:tc>
@@ -11814,11 +11475,6 @@
               </w:rPr>
               <w:t xml:space="preserve">Apellido_Nombre_2.1_APT122_DiarioReflexionFase2</w:t>
             </w:r>
-            <w:r>
-              <w:rPr>
-                <w:rtl w:val="0"/>
-              </w:rPr>
-            </w:r>
           </w:p>
         </w:tc>
         <w:tc>
@@ -11960,11 +11616,6 @@
               </w:rPr>
               <w:t xml:space="preserve">Marco F. José C. Bruno A.</w:t>
             </w:r>
-            <w:r>
-              <w:rPr>
-                <w:rtl w:val="0"/>
-              </w:rPr>
-            </w:r>
           </w:p>
         </w:tc>
         <w:tc>
@@ -12050,20 +11701,7 @@
                 <w:szCs w:val="20"/>
                 <w:rtl w:val="0"/>
               </w:rPr>
-              <w:t xml:space="preserve">2.4_GuiaEstudiante_Fase 2_DesarrolloProyecto</w:t>
-            </w:r>
-            <w:r>
-              <w:rPr>
-                <w:sz w:val="20"/>
-                <w:szCs w:val="20"/>
-                <w:rtl w:val="0"/>
-              </w:rPr>
-              <w:t xml:space="preserve"> APT</w:t>
-            </w:r>
-            <w:r>
-              <w:rPr>
-                <w:rtl w:val="0"/>
-              </w:rPr>
+              <w:t xml:space="preserve">2.4_GuiaEstudiante_Fase 2_DesarrolloProyecto APT</w:t>
             </w:r>
           </w:p>
         </w:tc>
@@ -12202,11 +11840,6 @@
               </w:rPr>
               <w:t xml:space="preserve">Marco F. José C. Bruno A.</w:t>
             </w:r>
-            <w:r>
-              <w:rPr>
-                <w:rtl w:val="0"/>
-              </w:rPr>
-            </w:r>
           </w:p>
         </w:tc>
         <w:tc>
@@ -12293,11 +11926,6 @@
                 <w:rtl w:val="0"/>
               </w:rPr>
               <w:t xml:space="preserve">Planilla de Evaluación de Avance Fase 2</w:t>
-            </w:r>
-            <w:r>
-              <w:rPr>
-                <w:rtl w:val="0"/>
-              </w:rPr>
             </w:r>
           </w:p>
         </w:tc>
@@ -12436,11 +12064,6 @@
               </w:rPr>
               <w:t xml:space="preserve">Marco F. José C. Bruno A.</w:t>
             </w:r>
-            <w:r>
-              <w:rPr>
-                <w:rtl w:val="0"/>
-              </w:rPr>
-            </w:r>
           </w:p>
         </w:tc>
         <w:tc>
@@ -12526,36 +12149,7 @@
                 <w:szCs w:val="20"/>
                 <w:rtl w:val="0"/>
               </w:rPr>
-              <w:t xml:space="preserve">2.6_GuiaEstudiante_Fase</w:t>
-            </w:r>
-            <w:r>
-              <w:rPr>
-                <w:sz w:val="20"/>
-                <w:szCs w:val="20"/>
-                <w:rtl w:val="0"/>
-              </w:rPr>
-              <w:t xml:space="preserve"> </w:t>
-            </w:r>
-            <w:r>
-              <w:rPr>
-                <w:sz w:val="20"/>
-                <w:szCs w:val="20"/>
-                <w:rtl w:val="0"/>
-              </w:rPr>
-              <w:t xml:space="preserve">2_Informe</w:t>
-            </w:r>
-            <w:r>
-              <w:rPr>
-                <w:sz w:val="20"/>
-                <w:szCs w:val="20"/>
-                <w:rtl w:val="0"/>
-              </w:rPr>
-              <w:t xml:space="preserve"> Final Proyecto APT</w:t>
-            </w:r>
-            <w:r>
-              <w:rPr>
-                <w:rtl w:val="0"/>
-              </w:rPr>
+              <w:t xml:space="preserve">2.6_GuiaEstudiante_Fase 2_Informe Final Proyecto APT</w:t>
             </w:r>
           </w:p>
         </w:tc>
@@ -12694,11 +12288,6 @@
               </w:rPr>
               <w:t xml:space="preserve">Marco F. José C. Bruno A.</w:t>
             </w:r>
-            <w:r>
-              <w:rPr>
-                <w:rtl w:val="0"/>
-              </w:rPr>
-            </w:r>
           </w:p>
         </w:tc>
         <w:tc>
@@ -12785,11 +12374,6 @@
                 <w:rtl w:val="0"/>
               </w:rPr>
               <w:t xml:space="preserve">Planilla de Evaluación Final Fase 2</w:t>
-            </w:r>
-            <w:r>
-              <w:rPr>
-                <w:rtl w:val="0"/>
-              </w:rPr>
             </w:r>
           </w:p>
         </w:tc>
@@ -12928,11 +12512,6 @@
               </w:rPr>
               <w:t xml:space="preserve">Marco F. José C. Bruno A.</w:t>
             </w:r>
-            <w:r>
-              <w:rPr>
-                <w:rtl w:val="0"/>
-              </w:rPr>
-            </w:r>
           </w:p>
         </w:tc>
         <w:tc>
@@ -13019,11 +12598,6 @@
                 <w:rtl w:val="0"/>
               </w:rPr>
               <w:t xml:space="preserve">Presentación del proyecto</w:t>
-            </w:r>
-            <w:r>
-              <w:rPr>
-                <w:rtl w:val="0"/>
-              </w:rPr>
             </w:r>
           </w:p>
         </w:tc>
@@ -13162,11 +12736,6 @@
               </w:rPr>
               <w:t xml:space="preserve">Marco F. José C. Bruno A.</w:t>
             </w:r>
-            <w:r>
-              <w:rPr>
-                <w:rtl w:val="0"/>
-              </w:rPr>
-            </w:r>
           </w:p>
         </w:tc>
         <w:tc>
@@ -13253,11 +12822,6 @@
                 <w:rtl w:val="0"/>
               </w:rPr>
               <w:t xml:space="preserve">Evidencias de Documentación</w:t>
-            </w:r>
-            <w:r>
-              <w:rPr>
-                <w:rtl w:val="0"/>
-              </w:rPr>
             </w:r>
           </w:p>
         </w:tc>
@@ -13396,11 +12960,6 @@
               </w:rPr>
               <w:t xml:space="preserve">Marco F. José C. Bruno A.</w:t>
             </w:r>
-            <w:r>
-              <w:rPr>
-                <w:rtl w:val="0"/>
-              </w:rPr>
-            </w:r>
           </w:p>
         </w:tc>
         <w:tc>
@@ -13487,11 +13046,6 @@
                 <w:rtl w:val="0"/>
               </w:rPr>
               <w:t xml:space="preserve">Evidencias de Sistemas, Aplicación - Bases de Datos</w:t>
-            </w:r>
-            <w:r>
-              <w:rPr>
-                <w:rtl w:val="0"/>
-              </w:rPr>
             </w:r>
           </w:p>
         </w:tc>
@@ -13647,11 +13201,6 @@
               </w:rPr>
               <w:t xml:space="preserve">Marco F. José C. Bruno A.</w:t>
             </w:r>
-            <w:r>
-              <w:rPr>
-                <w:rtl w:val="0"/>
-              </w:rPr>
-            </w:r>
           </w:p>
         </w:tc>
         <w:tc>
@@ -13937,11 +13486,6 @@
               </w:rPr>
               <w:t xml:space="preserve">Creación de Proyecto Ionic</w:t>
             </w:r>
-            <w:r>
-              <w:rPr>
-                <w:rtl w:val="0"/>
-              </w:rPr>
-            </w:r>
           </w:p>
         </w:tc>
         <w:tc>
@@ -14079,11 +13623,6 @@
               </w:rPr>
               <w:t xml:space="preserve">Bruno A. José C.</w:t>
             </w:r>
-            <w:r>
-              <w:rPr>
-                <w:rtl w:val="0"/>
-              </w:rPr>
-            </w:r>
           </w:p>
         </w:tc>
         <w:tc>
@@ -14170,11 +13709,6 @@
                 <w:rtl w:val="0"/>
               </w:rPr>
               <w:t xml:space="preserve">Asignación de Requerimientos</w:t>
-            </w:r>
-            <w:r>
-              <w:rPr>
-                <w:rtl w:val="0"/>
-              </w:rPr>
             </w:r>
           </w:p>
         </w:tc>
@@ -14313,11 +13847,6 @@
               </w:rPr>
               <w:t xml:space="preserve">Bruno A. José C.</w:t>
             </w:r>
-            <w:r>
-              <w:rPr>
-                <w:rtl w:val="0"/>
-              </w:rPr>
-            </w:r>
           </w:p>
         </w:tc>
         <w:tc>
@@ -14404,11 +13933,6 @@
                 <w:rtl w:val="0"/>
               </w:rPr>
               <w:t xml:space="preserve">Diseño de Interfaz de usuario y tienda</w:t>
-            </w:r>
-            <w:r>
-              <w:rPr>
-                <w:rtl w:val="0"/>
-              </w:rPr>
             </w:r>
           </w:p>
         </w:tc>
@@ -14547,11 +14071,6 @@
               </w:rPr>
               <w:t xml:space="preserve">Bruno A. José C.</w:t>
             </w:r>
-            <w:r>
-              <w:rPr>
-                <w:rtl w:val="0"/>
-              </w:rPr>
-            </w:r>
           </w:p>
         </w:tc>
         <w:tc>
@@ -14638,11 +14157,6 @@
                 <w:rtl w:val="0"/>
               </w:rPr>
               <w:t xml:space="preserve">Diseño de login</w:t>
-            </w:r>
-            <w:r>
-              <w:rPr>
-                <w:rtl w:val="0"/>
-              </w:rPr>
             </w:r>
           </w:p>
         </w:tc>
@@ -14781,11 +14295,6 @@
               </w:rPr>
               <w:t xml:space="preserve">Bruno A. José C.</w:t>
             </w:r>
-            <w:r>
-              <w:rPr>
-                <w:rtl w:val="0"/>
-              </w:rPr>
-            </w:r>
           </w:p>
         </w:tc>
         <w:tc>
@@ -14872,11 +14381,6 @@
                 <w:rtl w:val="0"/>
               </w:rPr>
               <w:t xml:space="preserve">Diseño de menú Principal</w:t>
-            </w:r>
-            <w:r>
-              <w:rPr>
-                <w:rtl w:val="0"/>
-              </w:rPr>
             </w:r>
           </w:p>
         </w:tc>
@@ -15034,11 +14538,6 @@
               </w:rPr>
               <w:t xml:space="preserve">Bruno A. José C.</w:t>
             </w:r>
-            <w:r>
-              <w:rPr>
-                <w:rtl w:val="0"/>
-              </w:rPr>
-            </w:r>
           </w:p>
         </w:tc>
         <w:tc>
@@ -15126,11 +14625,6 @@
               </w:rPr>
               <w:t xml:space="preserve">Integración con Base de datos</w:t>
             </w:r>
-            <w:r>
-              <w:rPr>
-                <w:rtl w:val="0"/>
-              </w:rPr>
-            </w:r>
           </w:p>
         </w:tc>
         <w:tc>
@@ -15285,11 +14779,6 @@
               </w:rPr>
               <w:t xml:space="preserve">Bruno A. José C.</w:t>
             </w:r>
-            <w:r>
-              <w:rPr>
-                <w:rtl w:val="0"/>
-              </w:rPr>
-            </w:r>
           </w:p>
         </w:tc>
         <w:tc>
@@ -15376,11 +14865,6 @@
                 <w:rtl w:val="0"/>
               </w:rPr>
               <w:t xml:space="preserve">Desarrollo de API Rest</w:t>
-            </w:r>
-            <w:r>
-              <w:rPr>
-                <w:rtl w:val="0"/>
-              </w:rPr>
             </w:r>
           </w:p>
         </w:tc>
@@ -15536,11 +15020,6 @@
               </w:rPr>
               <w:t xml:space="preserve">Bruno A. José C.</w:t>
             </w:r>
-            <w:r>
-              <w:rPr>
-                <w:rtl w:val="0"/>
-              </w:rPr>
-            </w:r>
           </w:p>
         </w:tc>
         <w:tc>
@@ -15627,11 +15106,6 @@
                 <w:rtl w:val="0"/>
               </w:rPr>
               <w:t xml:space="preserve">Pruebas de Integración con API</w:t>
-            </w:r>
-            <w:r>
-              <w:rPr>
-                <w:rtl w:val="0"/>
-              </w:rPr>
             </w:r>
           </w:p>
         </w:tc>
@@ -15787,11 +15261,6 @@
               </w:rPr>
               <w:t xml:space="preserve">Bruno A. José C.</w:t>
             </w:r>
-            <w:r>
-              <w:rPr>
-                <w:rtl w:val="0"/>
-              </w:rPr>
-            </w:r>
           </w:p>
         </w:tc>
         <w:tc>
@@ -15878,11 +15347,6 @@
                 <w:rtl w:val="0"/>
               </w:rPr>
               <w:t xml:space="preserve">Integración con API</w:t>
-            </w:r>
-            <w:r>
-              <w:rPr>
-                <w:rtl w:val="0"/>
-              </w:rPr>
             </w:r>
           </w:p>
         </w:tc>
@@ -16038,11 +15502,6 @@
               </w:rPr>
               <w:t xml:space="preserve">Bruno A. José C.</w:t>
             </w:r>
-            <w:r>
-              <w:rPr>
-                <w:rtl w:val="0"/>
-              </w:rPr>
-            </w:r>
           </w:p>
         </w:tc>
         <w:tc>
@@ -16129,11 +15588,6 @@
                 <w:rtl w:val="0"/>
               </w:rPr>
               <w:t xml:space="preserve">Implementacion de funcionalidades ambito de usuario</w:t>
-            </w:r>
-            <w:r>
-              <w:rPr>
-                <w:rtl w:val="0"/>
-              </w:rPr>
             </w:r>
           </w:p>
         </w:tc>
@@ -16272,11 +15726,6 @@
               </w:rPr>
               <w:t xml:space="preserve">Bruno A. José C.</w:t>
             </w:r>
-            <w:r>
-              <w:rPr>
-                <w:rtl w:val="0"/>
-              </w:rPr>
-            </w:r>
           </w:p>
         </w:tc>
         <w:tc>
@@ -16364,50 +15813,27 @@
               </w:rPr>
               <w:t xml:space="preserve">Implementación de funcionalidades ámbito de Tienda</w:t>
             </w:r>
-            <w:r>
-              <w:rPr>
-                <w:rtl w:val="0"/>
-              </w:rPr>
-            </w:r>
-          </w:p>
-        </w:tc>
-        <w:tc>
-          <w:tcPr/>
-          <w:p>
-            <w:pPr>
-              <w:jc w:val="both"/>
-              <w:rPr>
-                <w:i w:val="1"/>
-                <w:sz w:val="20"/>
-                <w:szCs w:val="20"/>
-              </w:rPr>
-            </w:pPr>
-            <w:r>
-              <w:rPr>
-                <w:i w:val="1"/>
-                <w:sz w:val="20"/>
-                <w:szCs w:val="20"/>
-                <w:rtl w:val="0"/>
-              </w:rPr>
-              <w:t xml:space="preserve">Son todas las funcionalidades de la tienda y la integración que tendrá </w:t>
-            </w:r>
-            <w:r>
-              <w:rPr>
-                <w:i w:val="1"/>
-                <w:sz w:val="20"/>
-                <w:szCs w:val="20"/>
-                <w:rtl w:val="0"/>
-              </w:rPr>
-              <w:t xml:space="preserve">en toda</w:t>
-            </w:r>
-            <w:r>
-              <w:rPr>
-                <w:i w:val="1"/>
-                <w:sz w:val="20"/>
-                <w:szCs w:val="20"/>
-                <w:rtl w:val="0"/>
-              </w:rPr>
-              <w:t xml:space="preserve"> su vista.</w:t>
+          </w:p>
+        </w:tc>
+        <w:tc>
+          <w:tcPr/>
+          <w:p>
+            <w:pPr>
+              <w:jc w:val="both"/>
+              <w:rPr>
+                <w:i w:val="1"/>
+                <w:sz w:val="20"/>
+                <w:szCs w:val="20"/>
+              </w:rPr>
+            </w:pPr>
+            <w:r>
+              <w:rPr>
+                <w:i w:val="1"/>
+                <w:sz w:val="20"/>
+                <w:szCs w:val="20"/>
+                <w:rtl w:val="0"/>
+              </w:rPr>
+              <w:t xml:space="preserve">Son todas las funcionalidades de la tienda y la integración que tendrá en toda su vista.</w:t>
             </w:r>
           </w:p>
         </w:tc>
@@ -16524,11 +15950,6 @@
               </w:rPr>
               <w:t xml:space="preserve">Bruno A. José C.</w:t>
             </w:r>
-            <w:r>
-              <w:rPr>
-                <w:rtl w:val="0"/>
-              </w:rPr>
-            </w:r>
           </w:p>
         </w:tc>
         <w:tc>
@@ -16615,11 +16036,6 @@
                 <w:rtl w:val="0"/>
               </w:rPr>
               <w:t xml:space="preserve">Implementación API de Google Maps</w:t>
-            </w:r>
-            <w:r>
-              <w:rPr>
-                <w:rtl w:val="0"/>
-              </w:rPr>
             </w:r>
           </w:p>
         </w:tc>
@@ -16775,11 +16191,6 @@
               </w:rPr>
               <w:t xml:space="preserve">Bruno A. José C.</w:t>
             </w:r>
-            <w:r>
-              <w:rPr>
-                <w:rtl w:val="0"/>
-              </w:rPr>
-            </w:r>
           </w:p>
         </w:tc>
         <w:tc>
@@ -16866,11 +16277,6 @@
                 <w:rtl w:val="0"/>
               </w:rPr>
               <w:t xml:space="preserve">Revisión de Errores</w:t>
-            </w:r>
-            <w:r>
-              <w:rPr>
-                <w:rtl w:val="0"/>
-              </w:rPr>
             </w:r>
           </w:p>
         </w:tc>
@@ -17009,11 +16415,6 @@
               </w:rPr>
               <w:t xml:space="preserve">Bruno A. José C.</w:t>
             </w:r>
-            <w:r>
-              <w:rPr>
-                <w:rtl w:val="0"/>
-              </w:rPr>
-            </w:r>
           </w:p>
         </w:tc>
         <w:tc>
@@ -17100,11 +16501,6 @@
                 <w:rtl w:val="0"/>
               </w:rPr>
               <w:t xml:space="preserve">Validación de Funcionalidades</w:t>
-            </w:r>
-            <w:r>
-              <w:rPr>
-                <w:rtl w:val="0"/>
-              </w:rPr>
             </w:r>
           </w:p>
         </w:tc>
@@ -17264,11 +16660,6 @@
               </w:rPr>
               <w:t xml:space="preserve">Bruno A. José C.</w:t>
             </w:r>
-            <w:r>
-              <w:rPr>
-                <w:rtl w:val="0"/>
-              </w:rPr>
-            </w:r>
           </w:p>
         </w:tc>
         <w:tc>
@@ -18018,11 +17409,6 @@
               </w:rPr>
               <w:t xml:space="preserve">Apellido_Nombre_3.1_APT122_DiarioReflexionFase3</w:t>
             </w:r>
-            <w:r>
-              <w:rPr>
-                <w:rtl w:val="0"/>
-              </w:rPr>
-            </w:r>
           </w:p>
         </w:tc>
         <w:tc>
@@ -18164,11 +17550,6 @@
               </w:rPr>
               <w:t xml:space="preserve">Marco F. José C. Bruno A.</w:t>
             </w:r>
-            <w:r>
-              <w:rPr>
-                <w:rtl w:val="0"/>
-              </w:rPr>
-            </w:r>
           </w:p>
         </w:tc>
         <w:tc>
@@ -18255,11 +17636,6 @@
                 <w:rtl w:val="0"/>
               </w:rPr>
               <w:t xml:space="preserve">Planilla de Evaluación Fase 3</w:t>
-            </w:r>
-            <w:r>
-              <w:rPr>
-                <w:rtl w:val="0"/>
-              </w:rPr>
             </w:r>
           </w:p>
         </w:tc>
@@ -18398,11 +17774,6 @@
               </w:rPr>
               <w:t xml:space="preserve">Marco F. José C. Bruno A.</w:t>
             </w:r>
-            <w:r>
-              <w:rPr>
-                <w:rtl w:val="0"/>
-              </w:rPr>
-            </w:r>
           </w:p>
         </w:tc>
         <w:tc>
@@ -18489,11 +17860,6 @@
                 <w:rtl w:val="0"/>
               </w:rPr>
               <w:t xml:space="preserve">Presentación Final del Proyecto</w:t>
-            </w:r>
-            <w:r>
-              <w:rPr>
-                <w:rtl w:val="0"/>
-              </w:rPr>
             </w:r>
           </w:p>
         </w:tc>
@@ -18632,11 +17998,6 @@
               </w:rPr>
               <w:t xml:space="preserve">Marco F. José C. Bruno A.</w:t>
             </w:r>
-            <w:r>
-              <w:rPr>
-                <w:rtl w:val="0"/>
-              </w:rPr>
-            </w:r>
           </w:p>
         </w:tc>
         <w:tc>
@@ -18685,7 +18046,7 @@
           </w:tcPr>
           <w:p>
             <w:pPr>
-              <w:spacing w:line="310.79999999999995" w:lineRule="auto"/>
+              <w:spacing w:line="310.7999999999999" w:lineRule="auto"/>
               <w:jc w:val="both"/>
               <w:rPr>
                 <w:b w:val="1"/>
@@ -18759,7 +18120,7 @@
           </w:tcPr>
           <w:p>
             <w:pPr>
-              <w:spacing w:line="310.79999999999995" w:lineRule="auto"/>
+              <w:spacing w:line="310.7999999999999" w:lineRule="auto"/>
               <w:jc w:val="both"/>
               <w:rPr>
                 <w:i w:val="1"/>
@@ -18796,7 +18157,7 @@
           </w:tcPr>
           <w:p>
             <w:pPr>
-              <w:spacing w:line="310.79999999999995" w:lineRule="auto"/>
+              <w:spacing w:line="310.7999999999999" w:lineRule="auto"/>
               <w:jc w:val="both"/>
               <w:rPr>
                 <w:sz w:val="20"/>
@@ -18814,7 +18175,7 @@
           </w:p>
           <w:p>
             <w:pPr>
-              <w:spacing w:line="310.79999999999995" w:lineRule="auto"/>
+              <w:spacing w:line="310.7999999999999" w:lineRule="auto"/>
               <w:jc w:val="both"/>
               <w:rPr>
                 <w:sz w:val="20"/>
@@ -18923,7 +18284,7 @@
           </w:tcPr>
           <w:p>
             <w:pPr>
-              <w:spacing w:line="310.79999999999995" w:lineRule="auto"/>
+              <w:spacing w:line="310.7999999999999" w:lineRule="auto"/>
               <w:jc w:val="both"/>
               <w:rPr>
                 <w:i w:val="1"/>
@@ -18966,7 +18327,7 @@
           </w:tcPr>
           <w:p>
             <w:pPr>
-              <w:spacing w:line="310.79999999999995" w:lineRule="auto"/>
+              <w:spacing w:line="310.7999999999999" w:lineRule="auto"/>
               <w:jc w:val="both"/>
               <w:rPr>
                 <w:b w:val="1"/>
@@ -19040,7 +18401,7 @@
           </w:tcPr>
           <w:p>
             <w:pPr>
-              <w:spacing w:line="310.79999999999995" w:lineRule="auto"/>
+              <w:spacing w:line="310.7999999999999" w:lineRule="auto"/>
               <w:jc w:val="both"/>
               <w:rPr>
                 <w:i w:val="1"/>
@@ -19077,7 +18438,7 @@
           </w:tcPr>
           <w:p>
             <w:pPr>
-              <w:spacing w:line="310.79999999999995" w:lineRule="auto"/>
+              <w:spacing w:line="310.7999999999999" w:lineRule="auto"/>
               <w:jc w:val="both"/>
               <w:rPr>
                 <w:sz w:val="20"/>
@@ -19095,7 +18456,7 @@
           </w:p>
           <w:p>
             <w:pPr>
-              <w:spacing w:line="310.79999999999995" w:lineRule="auto"/>
+              <w:spacing w:line="310.7999999999999" w:lineRule="auto"/>
               <w:jc w:val="both"/>
               <w:rPr>
                 <w:sz w:val="20"/>
@@ -19204,7 +18565,7 @@
           </w:tcPr>
           <w:p>
             <w:pPr>
-              <w:spacing w:line="310.79999999999995" w:lineRule="auto"/>
+              <w:spacing w:line="310.7999999999999" w:lineRule="auto"/>
               <w:jc w:val="both"/>
               <w:rPr>
                 <w:i w:val="1"/>
@@ -19255,7 +18616,6 @@
       <w:pPr>
         <w:keepNext w:val="0"/>
         <w:keepLines w:val="0"/>
-        <w:pageBreakBefore w:val="0"/>
         <w:widowControl w:val="1"/>
         <w:pBdr>
           <w:top w:space="0" w:sz="0" w:val="nil"/>
@@ -19334,7 +18694,6 @@
     <w:pPr>
       <w:keepNext w:val="0"/>
       <w:keepLines w:val="0"/>
-      <w:pageBreakBefore w:val="0"/>
       <w:widowControl w:val="0"/>
       <w:pBdr>
         <w:top w:space="0" w:sz="0" w:val="nil"/>
@@ -19481,7 +18840,7 @@
               <wp:inline distB="0" distT="0" distL="0" distR="0">
                 <wp:extent cx="1996440" cy="428625"/>
                 <wp:effectExtent b="0" l="0" r="0" t="0"/>
-                <wp:docPr descr="http://www.duoc.cl/normasgraficas/normasgraficas/marca-duoc/6logo-fondo-transparente/fondo-transparente.png" id="49" name="image1.png"/>
+                <wp:docPr descr="http://www.duoc.cl/normasgraficas/normasgraficas/marca-duoc/6logo-fondo-transparente/fondo-transparente.png" id="51" name="image1.png"/>
                 <a:graphic>
                   <a:graphicData uri="http://schemas.openxmlformats.org/drawingml/2006/picture">
                     <pic:pic>
@@ -19523,7 +18882,6 @@
     <w:pPr>
       <w:keepNext w:val="0"/>
       <w:keepLines w:val="0"/>
-      <w:pageBreakBefore w:val="0"/>
       <w:widowControl w:val="1"/>
       <w:pBdr>
         <w:top w:space="0" w:sz="0" w:val="nil"/>
@@ -19678,6 +19036,116 @@
   <w:abstractNum w:abstractNumId="2">
     <w:lvl w:ilvl="0">
       <w:start w:val="1"/>
+      <w:numFmt w:val="bullet"/>
+      <w:lvlText w:val="●"/>
+      <w:lvlJc w:val="left"/>
+      <w:pPr>
+        <w:ind w:left="720" w:hanging="360"/>
+      </w:pPr>
+      <w:rPr>
+        <w:u w:val="none"/>
+      </w:rPr>
+    </w:lvl>
+    <w:lvl w:ilvl="1">
+      <w:start w:val="1"/>
+      <w:numFmt w:val="bullet"/>
+      <w:lvlText w:val="○"/>
+      <w:lvlJc w:val="left"/>
+      <w:pPr>
+        <w:ind w:left="1440" w:hanging="360"/>
+      </w:pPr>
+      <w:rPr>
+        <w:u w:val="none"/>
+      </w:rPr>
+    </w:lvl>
+    <w:lvl w:ilvl="2">
+      <w:start w:val="1"/>
+      <w:numFmt w:val="bullet"/>
+      <w:lvlText w:val="■"/>
+      <w:lvlJc w:val="left"/>
+      <w:pPr>
+        <w:ind w:left="2160" w:hanging="360"/>
+      </w:pPr>
+      <w:rPr>
+        <w:u w:val="none"/>
+      </w:rPr>
+    </w:lvl>
+    <w:lvl w:ilvl="3">
+      <w:start w:val="1"/>
+      <w:numFmt w:val="bullet"/>
+      <w:lvlText w:val="●"/>
+      <w:lvlJc w:val="left"/>
+      <w:pPr>
+        <w:ind w:left="2880" w:hanging="360"/>
+      </w:pPr>
+      <w:rPr>
+        <w:u w:val="none"/>
+      </w:rPr>
+    </w:lvl>
+    <w:lvl w:ilvl="4">
+      <w:start w:val="1"/>
+      <w:numFmt w:val="bullet"/>
+      <w:lvlText w:val="○"/>
+      <w:lvlJc w:val="left"/>
+      <w:pPr>
+        <w:ind w:left="3600" w:hanging="360"/>
+      </w:pPr>
+      <w:rPr>
+        <w:u w:val="none"/>
+      </w:rPr>
+    </w:lvl>
+    <w:lvl w:ilvl="5">
+      <w:start w:val="1"/>
+      <w:numFmt w:val="bullet"/>
+      <w:lvlText w:val="■"/>
+      <w:lvlJc w:val="left"/>
+      <w:pPr>
+        <w:ind w:left="4320" w:hanging="360"/>
+      </w:pPr>
+      <w:rPr>
+        <w:u w:val="none"/>
+      </w:rPr>
+    </w:lvl>
+    <w:lvl w:ilvl="6">
+      <w:start w:val="1"/>
+      <w:numFmt w:val="bullet"/>
+      <w:lvlText w:val="●"/>
+      <w:lvlJc w:val="left"/>
+      <w:pPr>
+        <w:ind w:left="5040" w:hanging="360"/>
+      </w:pPr>
+      <w:rPr>
+        <w:u w:val="none"/>
+      </w:rPr>
+    </w:lvl>
+    <w:lvl w:ilvl="7">
+      <w:start w:val="1"/>
+      <w:numFmt w:val="bullet"/>
+      <w:lvlText w:val="○"/>
+      <w:lvlJc w:val="left"/>
+      <w:pPr>
+        <w:ind w:left="5760" w:hanging="360"/>
+      </w:pPr>
+      <w:rPr>
+        <w:u w:val="none"/>
+      </w:rPr>
+    </w:lvl>
+    <w:lvl w:ilvl="8">
+      <w:start w:val="1"/>
+      <w:numFmt w:val="bullet"/>
+      <w:lvlText w:val="■"/>
+      <w:lvlJc w:val="left"/>
+      <w:pPr>
+        <w:ind w:left="6480" w:hanging="360"/>
+      </w:pPr>
+      <w:rPr>
+        <w:u w:val="none"/>
+      </w:rPr>
+    </w:lvl>
+  </w:abstractNum>
+  <w:abstractNum w:abstractNumId="3">
+    <w:lvl w:ilvl="0">
+      <w:start w:val="1"/>
       <w:numFmt w:val="decimal"/>
       <w:lvlText w:val="%1."/>
       <w:lvlJc w:val="left"/>
@@ -19785,7 +19253,7 @@
       </w:rPr>
     </w:lvl>
   </w:abstractNum>
-  <w:abstractNum w:abstractNumId="3">
+  <w:abstractNum w:abstractNumId="4">
     <w:lvl w:ilvl="0">
       <w:start w:val="1"/>
       <w:numFmt w:val="upperLetter"/>
@@ -19879,116 +19347,6 @@
       <w:rPr/>
     </w:lvl>
   </w:abstractNum>
-  <w:abstractNum w:abstractNumId="4">
-    <w:lvl w:ilvl="0">
-      <w:start w:val="1"/>
-      <w:numFmt w:val="bullet"/>
-      <w:lvlText w:val="●"/>
-      <w:lvlJc w:val="left"/>
-      <w:pPr>
-        <w:ind w:left="720" w:hanging="360"/>
-      </w:pPr>
-      <w:rPr>
-        <w:u w:val="none"/>
-      </w:rPr>
-    </w:lvl>
-    <w:lvl w:ilvl="1">
-      <w:start w:val="1"/>
-      <w:numFmt w:val="bullet"/>
-      <w:lvlText w:val="○"/>
-      <w:lvlJc w:val="left"/>
-      <w:pPr>
-        <w:ind w:left="1440" w:hanging="360"/>
-      </w:pPr>
-      <w:rPr>
-        <w:u w:val="none"/>
-      </w:rPr>
-    </w:lvl>
-    <w:lvl w:ilvl="2">
-      <w:start w:val="1"/>
-      <w:numFmt w:val="bullet"/>
-      <w:lvlText w:val="■"/>
-      <w:lvlJc w:val="left"/>
-      <w:pPr>
-        <w:ind w:left="2160" w:hanging="360"/>
-      </w:pPr>
-      <w:rPr>
-        <w:u w:val="none"/>
-      </w:rPr>
-    </w:lvl>
-    <w:lvl w:ilvl="3">
-      <w:start w:val="1"/>
-      <w:numFmt w:val="bullet"/>
-      <w:lvlText w:val="●"/>
-      <w:lvlJc w:val="left"/>
-      <w:pPr>
-        <w:ind w:left="2880" w:hanging="360"/>
-      </w:pPr>
-      <w:rPr>
-        <w:u w:val="none"/>
-      </w:rPr>
-    </w:lvl>
-    <w:lvl w:ilvl="4">
-      <w:start w:val="1"/>
-      <w:numFmt w:val="bullet"/>
-      <w:lvlText w:val="○"/>
-      <w:lvlJc w:val="left"/>
-      <w:pPr>
-        <w:ind w:left="3600" w:hanging="360"/>
-      </w:pPr>
-      <w:rPr>
-        <w:u w:val="none"/>
-      </w:rPr>
-    </w:lvl>
-    <w:lvl w:ilvl="5">
-      <w:start w:val="1"/>
-      <w:numFmt w:val="bullet"/>
-      <w:lvlText w:val="■"/>
-      <w:lvlJc w:val="left"/>
-      <w:pPr>
-        <w:ind w:left="4320" w:hanging="360"/>
-      </w:pPr>
-      <w:rPr>
-        <w:u w:val="none"/>
-      </w:rPr>
-    </w:lvl>
-    <w:lvl w:ilvl="6">
-      <w:start w:val="1"/>
-      <w:numFmt w:val="bullet"/>
-      <w:lvlText w:val="●"/>
-      <w:lvlJc w:val="left"/>
-      <w:pPr>
-        <w:ind w:left="5040" w:hanging="360"/>
-      </w:pPr>
-      <w:rPr>
-        <w:u w:val="none"/>
-      </w:rPr>
-    </w:lvl>
-    <w:lvl w:ilvl="7">
-      <w:start w:val="1"/>
-      <w:numFmt w:val="bullet"/>
-      <w:lvlText w:val="○"/>
-      <w:lvlJc w:val="left"/>
-      <w:pPr>
-        <w:ind w:left="5760" w:hanging="360"/>
-      </w:pPr>
-      <w:rPr>
-        <w:u w:val="none"/>
-      </w:rPr>
-    </w:lvl>
-    <w:lvl w:ilvl="8">
-      <w:start w:val="1"/>
-      <w:numFmt w:val="bullet"/>
-      <w:lvlText w:val="■"/>
-      <w:lvlJc w:val="left"/>
-      <w:pPr>
-        <w:ind w:left="6480" w:hanging="360"/>
-      </w:pPr>
-      <w:rPr>
-        <w:u w:val="none"/>
-      </w:rPr>
-    </w:lvl>
-  </w:abstractNum>
   <w:num w:numId="1">
     <w:abstractNumId w:val="1"/>
   </w:num>
@@ -20021,6 +19379,124 @@
       </w:pPr>
     </w:pPrDefault>
   </w:docDefaults>
+  <w:style w:type="paragraph" w:styleId="Normal" w:default="1">
+    <w:name w:val="normal"/>
+  </w:style>
+  <w:style w:type="table" w:styleId="TableNormal" w:default="1">
+    <w:name w:val="Table Normal"/>
+  </w:style>
+  <w:style w:type="paragraph" w:styleId="Heading1">
+    <w:name w:val="heading 1"/>
+    <w:basedOn w:val="Normal"/>
+    <w:next w:val="Normal"/>
+    <w:pPr>
+      <w:keepNext w:val="1"/>
+      <w:keepLines w:val="1"/>
+      <w:pageBreakBefore w:val="0"/>
+      <w:spacing w:after="120" w:before="480" w:lineRule="auto"/>
+    </w:pPr>
+    <w:rPr>
+      <w:b w:val="1"/>
+      <w:sz w:val="48"/>
+      <w:szCs w:val="48"/>
+    </w:rPr>
+  </w:style>
+  <w:style w:type="paragraph" w:styleId="Heading2">
+    <w:name w:val="heading 2"/>
+    <w:basedOn w:val="Normal"/>
+    <w:next w:val="Normal"/>
+    <w:pPr>
+      <w:keepNext w:val="1"/>
+      <w:keepLines w:val="1"/>
+      <w:pageBreakBefore w:val="0"/>
+      <w:spacing w:after="80" w:before="360" w:lineRule="auto"/>
+    </w:pPr>
+    <w:rPr>
+      <w:b w:val="1"/>
+      <w:sz w:val="36"/>
+      <w:szCs w:val="36"/>
+    </w:rPr>
+  </w:style>
+  <w:style w:type="paragraph" w:styleId="Heading3">
+    <w:name w:val="heading 3"/>
+    <w:basedOn w:val="Normal"/>
+    <w:next w:val="Normal"/>
+    <w:pPr>
+      <w:keepNext w:val="1"/>
+      <w:keepLines w:val="1"/>
+      <w:spacing w:after="0" w:before="40" w:lineRule="auto"/>
+    </w:pPr>
+    <w:rPr>
+      <w:rFonts w:ascii="Calibri" w:cs="Calibri" w:eastAsia="Calibri" w:hAnsi="Calibri"/>
+      <w:color w:val="1f3863"/>
+      <w:sz w:val="24"/>
+      <w:szCs w:val="24"/>
+    </w:rPr>
+  </w:style>
+  <w:style w:type="paragraph" w:styleId="Heading4">
+    <w:name w:val="heading 4"/>
+    <w:basedOn w:val="Normal"/>
+    <w:next w:val="Normal"/>
+    <w:pPr>
+      <w:keepNext w:val="1"/>
+      <w:keepLines w:val="1"/>
+      <w:pageBreakBefore w:val="0"/>
+      <w:spacing w:after="40" w:before="240" w:lineRule="auto"/>
+    </w:pPr>
+    <w:rPr>
+      <w:b w:val="1"/>
+      <w:sz w:val="24"/>
+      <w:szCs w:val="24"/>
+    </w:rPr>
+  </w:style>
+  <w:style w:type="paragraph" w:styleId="Heading5">
+    <w:name w:val="heading 5"/>
+    <w:basedOn w:val="Normal"/>
+    <w:next w:val="Normal"/>
+    <w:pPr>
+      <w:keepNext w:val="1"/>
+      <w:keepLines w:val="1"/>
+      <w:pageBreakBefore w:val="0"/>
+      <w:spacing w:after="40" w:before="220" w:lineRule="auto"/>
+    </w:pPr>
+    <w:rPr>
+      <w:b w:val="1"/>
+      <w:sz w:val="22"/>
+      <w:szCs w:val="22"/>
+    </w:rPr>
+  </w:style>
+  <w:style w:type="paragraph" w:styleId="Heading6">
+    <w:name w:val="heading 6"/>
+    <w:basedOn w:val="Normal"/>
+    <w:next w:val="Normal"/>
+    <w:pPr>
+      <w:keepNext w:val="1"/>
+      <w:keepLines w:val="1"/>
+      <w:pageBreakBefore w:val="0"/>
+      <w:spacing w:after="40" w:before="200" w:lineRule="auto"/>
+    </w:pPr>
+    <w:rPr>
+      <w:b w:val="1"/>
+      <w:sz w:val="20"/>
+      <w:szCs w:val="20"/>
+    </w:rPr>
+  </w:style>
+  <w:style w:type="paragraph" w:styleId="Title">
+    <w:name w:val="Title"/>
+    <w:basedOn w:val="Normal"/>
+    <w:next w:val="Normal"/>
+    <w:pPr>
+      <w:keepNext w:val="1"/>
+      <w:keepLines w:val="1"/>
+      <w:pageBreakBefore w:val="0"/>
+      <w:spacing w:after="120" w:before="480" w:lineRule="auto"/>
+    </w:pPr>
+    <w:rPr>
+      <w:b w:val="1"/>
+      <w:sz w:val="72"/>
+      <w:szCs w:val="72"/>
+    </w:rPr>
+  </w:style>
   <w:style w:type="paragraph" w:styleId="Normal" w:default="1">
     <w:name w:val="normal"/>
   </w:style>
@@ -20785,6 +20261,330 @@
       </w:tblCellMar>
     </w:tblPr>
   </w:style>
+  <w:style w:type="paragraph" w:styleId="Subtitle">
+    <w:name w:val="Subtitle"/>
+    <w:basedOn w:val="Normal"/>
+    <w:next w:val="Normal"/>
+    <w:pPr>
+      <w:keepNext w:val="1"/>
+      <w:keepLines w:val="1"/>
+      <w:pageBreakBefore w:val="0"/>
+      <w:spacing w:after="80" w:before="360" w:lineRule="auto"/>
+    </w:pPr>
+    <w:rPr>
+      <w:rFonts w:ascii="Georgia" w:cs="Georgia" w:eastAsia="Georgia" w:hAnsi="Georgia"/>
+      <w:i w:val="1"/>
+      <w:color w:val="666666"/>
+      <w:sz w:val="48"/>
+      <w:szCs w:val="48"/>
+    </w:rPr>
+  </w:style>
+  <w:style w:type="table" w:styleId="Table1">
+    <w:basedOn w:val="TableNormal"/>
+    <w:rPr>
+      <w:sz w:val="22"/>
+      <w:szCs w:val="22"/>
+    </w:rPr>
+    <w:tblPr>
+      <w:tblStyleRowBandSize w:val="1"/>
+      <w:tblStyleColBandSize w:val="1"/>
+      <w:tblCellMar>
+        <w:top w:w="0.0" w:type="dxa"/>
+        <w:left w:w="108.0" w:type="dxa"/>
+        <w:bottom w:w="0.0" w:type="dxa"/>
+        <w:right w:w="108.0" w:type="dxa"/>
+      </w:tblCellMar>
+    </w:tblPr>
+  </w:style>
+  <w:style w:type="table" w:styleId="Table2">
+    <w:basedOn w:val="TableNormal"/>
+    <w:rPr>
+      <w:sz w:val="22"/>
+      <w:szCs w:val="22"/>
+    </w:rPr>
+    <w:tblPr>
+      <w:tblStyleRowBandSize w:val="1"/>
+      <w:tblStyleColBandSize w:val="1"/>
+      <w:tblCellMar>
+        <w:top w:w="0.0" w:type="dxa"/>
+        <w:left w:w="108.0" w:type="dxa"/>
+        <w:bottom w:w="0.0" w:type="dxa"/>
+        <w:right w:w="108.0" w:type="dxa"/>
+      </w:tblCellMar>
+    </w:tblPr>
+  </w:style>
+  <w:style w:type="table" w:styleId="Table3">
+    <w:basedOn w:val="TableNormal"/>
+    <w:rPr>
+      <w:sz w:val="22"/>
+      <w:szCs w:val="22"/>
+    </w:rPr>
+    <w:tblPr>
+      <w:tblStyleRowBandSize w:val="1"/>
+      <w:tblStyleColBandSize w:val="1"/>
+      <w:tblCellMar>
+        <w:top w:w="0.0" w:type="dxa"/>
+        <w:left w:w="108.0" w:type="dxa"/>
+        <w:bottom w:w="0.0" w:type="dxa"/>
+        <w:right w:w="108.0" w:type="dxa"/>
+      </w:tblCellMar>
+    </w:tblPr>
+  </w:style>
+  <w:style w:type="table" w:styleId="Table4">
+    <w:basedOn w:val="TableNormal"/>
+    <w:rPr>
+      <w:sz w:val="22"/>
+      <w:szCs w:val="22"/>
+    </w:rPr>
+    <w:tblPr>
+      <w:tblStyleRowBandSize w:val="1"/>
+      <w:tblStyleColBandSize w:val="1"/>
+      <w:tblCellMar>
+        <w:top w:w="0.0" w:type="dxa"/>
+        <w:left w:w="108.0" w:type="dxa"/>
+        <w:bottom w:w="0.0" w:type="dxa"/>
+        <w:right w:w="108.0" w:type="dxa"/>
+      </w:tblCellMar>
+    </w:tblPr>
+  </w:style>
+  <w:style w:type="table" w:styleId="Table5">
+    <w:basedOn w:val="TableNormal"/>
+    <w:rPr>
+      <w:sz w:val="22"/>
+      <w:szCs w:val="22"/>
+    </w:rPr>
+    <w:tblPr>
+      <w:tblStyleRowBandSize w:val="1"/>
+      <w:tblStyleColBandSize w:val="1"/>
+      <w:tblCellMar>
+        <w:top w:w="0.0" w:type="dxa"/>
+        <w:left w:w="108.0" w:type="dxa"/>
+        <w:bottom w:w="0.0" w:type="dxa"/>
+        <w:right w:w="108.0" w:type="dxa"/>
+      </w:tblCellMar>
+    </w:tblPr>
+  </w:style>
+  <w:style w:type="table" w:styleId="Table6">
+    <w:basedOn w:val="TableNormal"/>
+    <w:rPr>
+      <w:sz w:val="22"/>
+      <w:szCs w:val="22"/>
+    </w:rPr>
+    <w:tblPr>
+      <w:tblStyleRowBandSize w:val="1"/>
+      <w:tblStyleColBandSize w:val="1"/>
+      <w:tblCellMar>
+        <w:top w:w="0.0" w:type="dxa"/>
+        <w:left w:w="108.0" w:type="dxa"/>
+        <w:bottom w:w="0.0" w:type="dxa"/>
+        <w:right w:w="108.0" w:type="dxa"/>
+      </w:tblCellMar>
+    </w:tblPr>
+  </w:style>
+  <w:style w:type="table" w:styleId="Table7">
+    <w:basedOn w:val="TableNormal"/>
+    <w:rPr>
+      <w:sz w:val="22"/>
+      <w:szCs w:val="22"/>
+    </w:rPr>
+    <w:tblPr>
+      <w:tblStyleRowBandSize w:val="1"/>
+      <w:tblStyleColBandSize w:val="1"/>
+      <w:tblCellMar>
+        <w:top w:w="0.0" w:type="dxa"/>
+        <w:left w:w="108.0" w:type="dxa"/>
+        <w:bottom w:w="0.0" w:type="dxa"/>
+        <w:right w:w="108.0" w:type="dxa"/>
+      </w:tblCellMar>
+    </w:tblPr>
+  </w:style>
+  <w:style w:type="table" w:styleId="Table8">
+    <w:basedOn w:val="TableNormal"/>
+    <w:rPr>
+      <w:sz w:val="22"/>
+      <w:szCs w:val="22"/>
+    </w:rPr>
+    <w:tblPr>
+      <w:tblStyleRowBandSize w:val="1"/>
+      <w:tblStyleColBandSize w:val="1"/>
+      <w:tblCellMar>
+        <w:top w:w="0.0" w:type="dxa"/>
+        <w:left w:w="108.0" w:type="dxa"/>
+        <w:bottom w:w="0.0" w:type="dxa"/>
+        <w:right w:w="108.0" w:type="dxa"/>
+      </w:tblCellMar>
+    </w:tblPr>
+  </w:style>
+  <w:style w:type="table" w:styleId="Table9">
+    <w:basedOn w:val="TableNormal"/>
+    <w:rPr>
+      <w:sz w:val="22"/>
+      <w:szCs w:val="22"/>
+    </w:rPr>
+    <w:tblPr>
+      <w:tblStyleRowBandSize w:val="1"/>
+      <w:tblStyleColBandSize w:val="1"/>
+      <w:tblCellMar>
+        <w:top w:w="0.0" w:type="dxa"/>
+        <w:left w:w="108.0" w:type="dxa"/>
+        <w:bottom w:w="0.0" w:type="dxa"/>
+        <w:right w:w="108.0" w:type="dxa"/>
+      </w:tblCellMar>
+    </w:tblPr>
+  </w:style>
+  <w:style w:type="table" w:styleId="Table10">
+    <w:basedOn w:val="TableNormal"/>
+    <w:rPr>
+      <w:sz w:val="22"/>
+      <w:szCs w:val="22"/>
+    </w:rPr>
+    <w:tblPr>
+      <w:tblStyleRowBandSize w:val="1"/>
+      <w:tblStyleColBandSize w:val="1"/>
+      <w:tblCellMar>
+        <w:top w:w="0.0" w:type="dxa"/>
+        <w:left w:w="108.0" w:type="dxa"/>
+        <w:bottom w:w="0.0" w:type="dxa"/>
+        <w:right w:w="108.0" w:type="dxa"/>
+      </w:tblCellMar>
+    </w:tblPr>
+  </w:style>
+  <w:style w:type="table" w:styleId="Table11">
+    <w:basedOn w:val="TableNormal"/>
+    <w:rPr>
+      <w:sz w:val="22"/>
+      <w:szCs w:val="22"/>
+    </w:rPr>
+    <w:tblPr>
+      <w:tblStyleRowBandSize w:val="1"/>
+      <w:tblStyleColBandSize w:val="1"/>
+      <w:tblCellMar>
+        <w:top w:w="0.0" w:type="dxa"/>
+        <w:left w:w="108.0" w:type="dxa"/>
+        <w:bottom w:w="0.0" w:type="dxa"/>
+        <w:right w:w="108.0" w:type="dxa"/>
+      </w:tblCellMar>
+    </w:tblPr>
+  </w:style>
+  <w:style w:type="table" w:styleId="Table12">
+    <w:basedOn w:val="TableNormal"/>
+    <w:rPr>
+      <w:sz w:val="22"/>
+      <w:szCs w:val="22"/>
+    </w:rPr>
+    <w:tblPr>
+      <w:tblStyleRowBandSize w:val="1"/>
+      <w:tblStyleColBandSize w:val="1"/>
+      <w:tblCellMar>
+        <w:top w:w="0.0" w:type="dxa"/>
+        <w:left w:w="108.0" w:type="dxa"/>
+        <w:bottom w:w="0.0" w:type="dxa"/>
+        <w:right w:w="108.0" w:type="dxa"/>
+      </w:tblCellMar>
+    </w:tblPr>
+  </w:style>
+  <w:style w:type="table" w:styleId="Table13">
+    <w:basedOn w:val="TableNormal"/>
+    <w:rPr>
+      <w:sz w:val="22"/>
+      <w:szCs w:val="22"/>
+    </w:rPr>
+    <w:tblPr>
+      <w:tblStyleRowBandSize w:val="1"/>
+      <w:tblStyleColBandSize w:val="1"/>
+      <w:tblCellMar>
+        <w:top w:w="0.0" w:type="dxa"/>
+        <w:left w:w="108.0" w:type="dxa"/>
+        <w:bottom w:w="0.0" w:type="dxa"/>
+        <w:right w:w="108.0" w:type="dxa"/>
+      </w:tblCellMar>
+    </w:tblPr>
+  </w:style>
+  <w:style w:type="table" w:styleId="Table14">
+    <w:basedOn w:val="TableNormal"/>
+    <w:rPr>
+      <w:sz w:val="22"/>
+      <w:szCs w:val="22"/>
+    </w:rPr>
+    <w:tblPr>
+      <w:tblStyleRowBandSize w:val="1"/>
+      <w:tblStyleColBandSize w:val="1"/>
+      <w:tblCellMar>
+        <w:top w:w="0.0" w:type="dxa"/>
+        <w:left w:w="108.0" w:type="dxa"/>
+        <w:bottom w:w="0.0" w:type="dxa"/>
+        <w:right w:w="108.0" w:type="dxa"/>
+      </w:tblCellMar>
+    </w:tblPr>
+  </w:style>
+  <w:style w:type="table" w:styleId="Table15">
+    <w:basedOn w:val="TableNormal"/>
+    <w:rPr>
+      <w:sz w:val="22"/>
+      <w:szCs w:val="22"/>
+    </w:rPr>
+    <w:tblPr>
+      <w:tblStyleRowBandSize w:val="1"/>
+      <w:tblStyleColBandSize w:val="1"/>
+      <w:tblCellMar>
+        <w:top w:w="0.0" w:type="dxa"/>
+        <w:left w:w="108.0" w:type="dxa"/>
+        <w:bottom w:w="0.0" w:type="dxa"/>
+        <w:right w:w="108.0" w:type="dxa"/>
+      </w:tblCellMar>
+    </w:tblPr>
+  </w:style>
+  <w:style w:type="table" w:styleId="Table16">
+    <w:basedOn w:val="TableNormal"/>
+    <w:rPr>
+      <w:sz w:val="22"/>
+      <w:szCs w:val="22"/>
+    </w:rPr>
+    <w:tblPr>
+      <w:tblStyleRowBandSize w:val="1"/>
+      <w:tblStyleColBandSize w:val="1"/>
+      <w:tblCellMar>
+        <w:top w:w="0.0" w:type="dxa"/>
+        <w:left w:w="108.0" w:type="dxa"/>
+        <w:bottom w:w="0.0" w:type="dxa"/>
+        <w:right w:w="108.0" w:type="dxa"/>
+      </w:tblCellMar>
+    </w:tblPr>
+  </w:style>
+  <w:style w:type="table" w:styleId="Table17">
+    <w:basedOn w:val="TableNormal"/>
+    <w:rPr>
+      <w:sz w:val="22"/>
+      <w:szCs w:val="22"/>
+    </w:rPr>
+    <w:tblPr>
+      <w:tblStyleRowBandSize w:val="1"/>
+      <w:tblStyleColBandSize w:val="1"/>
+      <w:tblCellMar>
+        <w:top w:w="0.0" w:type="dxa"/>
+        <w:left w:w="108.0" w:type="dxa"/>
+        <w:bottom w:w="0.0" w:type="dxa"/>
+        <w:right w:w="108.0" w:type="dxa"/>
+      </w:tblCellMar>
+    </w:tblPr>
+  </w:style>
+  <w:style w:type="table" w:styleId="Table18">
+    <w:basedOn w:val="TableNormal"/>
+    <w:rPr>
+      <w:sz w:val="22"/>
+      <w:szCs w:val="22"/>
+    </w:rPr>
+    <w:tblPr>
+      <w:tblStyleRowBandSize w:val="1"/>
+      <w:tblStyleColBandSize w:val="1"/>
+      <w:tblCellMar>
+        <w:top w:w="0.0" w:type="dxa"/>
+        <w:left w:w="108.0" w:type="dxa"/>
+        <w:bottom w:w="0.0" w:type="dxa"/>
+        <w:right w:w="108.0" w:type="dxa"/>
+      </w:tblCellMar>
+    </w:tblPr>
+  </w:style>
 </w:styles>
 </file>
 
@@ -21085,7 +20885,7 @@
 
 <file path=customXML/item1.xml><?xml version="1.0" encoding="utf-8"?>
 <go:gDocsCustomXmlDataStorage xmlns:go="http://customooxmlschemas.google.com/" xmlns:r="http://schemas.openxmlformats.org/officeDocument/2006/relationships" uri="GoogleDocsCustomDataVersion2">
-  <go:docsCustomData xmlns:go="http://customooxmlschemas.google.com/" roundtripDataSignature="AMtx7mgAc3okfR1+mkk/lmqWS1WX5Kok2g==">CgMxLjA4AHIhMVBWUzVRNXZiZm9FdlF0eS04eWl2ZWZSRkZyTVUxNHI2</go:docsCustomData>
+  <go:docsCustomData xmlns:go="http://customooxmlschemas.google.com/" roundtripDataSignature="AMtx7mgCI+YOcnsJwLJEYDwZClWr/ArOrw==">CgMxLjA4AHIhMXE0b1lLNXVYU1NPaGR3b1lmZVQ1Mnk3RWVtSzBCbGhW</go:docsCustomData>
 </go:gDocsCustomXmlDataStorage>
 </file>
 

</xml_diff>